<commit_message>
lab 1 new content added, lab 2 completed
</commit_message>
<xml_diff>
--- a/Labs/LR-1-Zurilov-308-done.docx
+++ b/Labs/LR-1-Zurilov-308-done.docx
@@ -43,87 +43,9 @@
         <w:t>rozetka.com.ua</w:t>
       </w:r>
     </w:p>
-    <w:p>
-      <w:pPr>
-        <w:rPr>
-          <w:rFonts w:ascii="Arial" w:eastAsia="Arial" w:hAnsi="Arial" w:cs="Arial"/>
-          <w:lang w:val="en-US" w:eastAsia="ru-RU"/>
-        </w:rPr>
-      </w:pPr>
-    </w:p>
-    <w:p>
-      <w:pPr>
-        <w:rPr>
-          <w:rFonts w:ascii="Arial" w:eastAsia="Arial" w:hAnsi="Arial" w:cs="Arial"/>
-          <w:lang w:val="en-US" w:eastAsia="ru-RU"/>
-        </w:rPr>
-      </w:pPr>
-    </w:p>
-    <w:p>
-      <w:pPr>
-        <w:rPr>
-          <w:rFonts w:ascii="Arial" w:eastAsia="Arial" w:hAnsi="Arial" w:cs="Arial"/>
-          <w:lang w:val="en-US" w:eastAsia="ru-RU"/>
-        </w:rPr>
-      </w:pPr>
-    </w:p>
-    <w:p>
-      <w:pPr>
-        <w:rPr>
-          <w:rFonts w:ascii="Arial" w:eastAsia="Arial" w:hAnsi="Arial" w:cs="Arial"/>
-          <w:lang w:val="en-US" w:eastAsia="ru-RU"/>
-        </w:rPr>
-      </w:pPr>
-    </w:p>
-    <w:p>
-      <w:pPr>
-        <w:rPr>
-          <w:rFonts w:ascii="Arial" w:eastAsia="Arial" w:hAnsi="Arial" w:cs="Arial"/>
-          <w:lang w:val="en-US" w:eastAsia="ru-RU"/>
-        </w:rPr>
-      </w:pPr>
-    </w:p>
-    <w:p>
-      <w:pPr>
-        <w:rPr>
-          <w:rFonts w:ascii="Arial" w:eastAsia="Arial" w:hAnsi="Arial" w:cs="Arial"/>
-          <w:lang w:val="en-US" w:eastAsia="ru-RU"/>
-        </w:rPr>
-      </w:pPr>
-    </w:p>
-    <w:p>
-      <w:pPr>
-        <w:rPr>
-          <w:rFonts w:ascii="Arial" w:eastAsia="Arial" w:hAnsi="Arial" w:cs="Arial"/>
-          <w:lang w:val="en-US" w:eastAsia="ru-RU"/>
-        </w:rPr>
-      </w:pPr>
-    </w:p>
-    <w:p>
-      <w:pPr>
-        <w:rPr>
-          <w:rFonts w:ascii="Arial" w:eastAsia="Arial" w:hAnsi="Arial" w:cs="Arial"/>
-          <w:lang w:val="en-US" w:eastAsia="ru-RU"/>
-        </w:rPr>
-      </w:pPr>
-      <w:r>
-        <w:rPr>
-          <w:rFonts w:ascii="Arial" w:eastAsia="Arial" w:hAnsi="Arial" w:cs="Arial"/>
-          <w:lang w:val="en-US" w:eastAsia="ru-RU"/>
-        </w:rPr>
-        <w:br w:type="page"/>
-      </w:r>
-    </w:p>
-    <w:p>
-      <w:pPr>
-        <w:rPr>
-          <w:rFonts w:ascii="Arial" w:eastAsia="Arial" w:hAnsi="Arial" w:cs="Arial"/>
-          <w:lang w:val="en-US" w:eastAsia="ru-RU"/>
-        </w:rPr>
-      </w:pPr>
-    </w:p>
     <w:tbl>
       <w:tblPr>
+        <w:tblpPr w:leftFromText="180" w:rightFromText="180" w:vertAnchor="text" w:horzAnchor="margin" w:tblpY="128"/>
         <w:tblW w:w="9679" w:type="dxa"/>
         <w:tblBorders>
           <w:top w:val="single" w:sz="4" w:space="0" w:color="767171"/>
@@ -143,34 +65,160 @@
       <w:tr>
         <w:tc>
           <w:tcPr>
-            <w:tcW w:w="9679" w:type="dxa"/>
-            <w:gridSpan w:val="2"/>
-            <w:shd w:val="clear" w:color="auto" w:fill="E2EFD9"/>
-          </w:tcPr>
-          <w:p>
-            <w:pPr>
-              <w:spacing w:before="120" w:after="0" w:line="240" w:lineRule="auto"/>
-              <w:jc w:val="center"/>
-              <w:rPr>
-                <w:rFonts w:ascii="Arial" w:eastAsia="Arial" w:hAnsi="Arial" w:cs="Arial"/>
-                <w:b/>
+            <w:tcW w:w="4839" w:type="dxa"/>
+          </w:tcPr>
+          <w:p>
+            <w:pPr>
+              <w:spacing w:before="120" w:after="0" w:line="240" w:lineRule="auto"/>
+              <w:rPr>
+                <w:rFonts w:ascii="Arial" w:eastAsia="Arial" w:hAnsi="Arial" w:cs="Arial"/>
+                <w:bCs/>
+                <w:color w:val="3B3838"/>
+                <w:sz w:val="24"/>
+                <w:szCs w:val="24"/>
+                <w:lang w:val="en-US" w:eastAsia="ru-RU"/>
+              </w:rPr>
+            </w:pPr>
+            <w:r>
+              <w:rPr>
+                <w:rFonts w:ascii="Arial" w:eastAsia="Arial" w:hAnsi="Arial" w:cs="Arial"/>
+                <w:bCs/>
+                <w:color w:val="3B3838"/>
+                <w:sz w:val="24"/>
+                <w:szCs w:val="24"/>
+                <w:lang w:val="en-US" w:eastAsia="ru-RU"/>
+              </w:rPr>
+              <w:t>rozetka.com.ua</w:t>
+            </w:r>
+          </w:p>
+        </w:tc>
+        <w:tc>
+          <w:tcPr>
+            <w:tcW w:w="4840" w:type="dxa"/>
+          </w:tcPr>
+          <w:p>
+            <w:pPr>
+              <w:spacing w:before="120" w:after="0" w:line="240" w:lineRule="auto"/>
+              <w:rPr>
+                <w:rFonts w:ascii="Arial" w:eastAsia="Arial" w:hAnsi="Arial" w:cs="Arial"/>
+                <w:color w:val="3B3838"/>
+                <w:sz w:val="24"/>
+                <w:szCs w:val="24"/>
+                <w:lang w:val="en-US" w:eastAsia="ru-RU"/>
+              </w:rPr>
+            </w:pPr>
+            <w:r>
+              <w:rPr>
+                <w:rFonts w:ascii="Arial" w:eastAsia="Arial" w:hAnsi="Arial" w:cs="Arial"/>
+                <w:color w:val="3B3838"/>
+                <w:sz w:val="24"/>
+                <w:szCs w:val="24"/>
+                <w:lang w:val="en-US" w:eastAsia="ru-RU"/>
+              </w:rPr>
+              <w:t>Version: 15.12.223</w:t>
+            </w:r>
+          </w:p>
+        </w:tc>
+      </w:tr>
+      <w:tr>
+        <w:tc>
+          <w:tcPr>
+            <w:tcW w:w="4839" w:type="dxa"/>
+          </w:tcPr>
+          <w:p>
+            <w:pPr>
+              <w:spacing w:before="120" w:after="0" w:line="240" w:lineRule="auto"/>
+              <w:rPr>
+                <w:rFonts w:ascii="Arial" w:eastAsia="Arial" w:hAnsi="Arial" w:cs="Arial"/>
+                <w:color w:val="3B3838"/>
+                <w:sz w:val="24"/>
+                <w:szCs w:val="24"/>
+                <w:lang w:val="en-US" w:eastAsia="ru-RU"/>
+              </w:rPr>
+            </w:pPr>
+            <w:r>
+              <w:rPr>
+                <w:rFonts w:ascii="Arial" w:eastAsia="Arial" w:hAnsi="Arial" w:cs="Arial"/>
+                <w:color w:val="3B3838"/>
+                <w:sz w:val="24"/>
+                <w:szCs w:val="24"/>
+                <w:lang w:val="en-US" w:eastAsia="ru-RU"/>
+              </w:rPr>
+              <w:t>Test Plan</w:t>
+            </w:r>
+          </w:p>
+        </w:tc>
+        <w:tc>
+          <w:tcPr>
+            <w:tcW w:w="4840" w:type="dxa"/>
+          </w:tcPr>
+          <w:p>
+            <w:pPr>
+              <w:spacing w:before="120" w:after="0" w:line="240" w:lineRule="auto"/>
+              <w:rPr>
+                <w:rFonts w:ascii="Arial" w:eastAsia="Arial" w:hAnsi="Arial" w:cs="Arial"/>
+                <w:color w:val="3B3838"/>
+                <w:sz w:val="24"/>
+                <w:szCs w:val="24"/>
+                <w:lang w:val="en-US" w:eastAsia="ru-RU"/>
+              </w:rPr>
+            </w:pPr>
+            <w:r>
+              <w:rPr>
+                <w:rFonts w:ascii="Arial" w:eastAsia="Arial" w:hAnsi="Arial" w:cs="Arial"/>
+                <w:color w:val="3B3838"/>
+                <w:sz w:val="24"/>
+                <w:szCs w:val="24"/>
+                <w:lang w:val="en-US" w:eastAsia="ru-RU"/>
+              </w:rPr>
+              <w:t xml:space="preserve">Date: </w:t>
+            </w:r>
+            <w:r>
+              <w:rPr>
+                <w:rFonts w:ascii="Arial" w:eastAsia="Arial" w:hAnsi="Arial" w:cs="Arial"/>
+                <w:color w:val="000000"/>
+                <w:sz w:val="24"/>
+                <w:szCs w:val="24"/>
+                <w:lang w:val="en-US" w:eastAsia="ru-RU"/>
+              </w:rPr>
+              <w:t>23.03.2020</w:t>
+            </w:r>
+          </w:p>
+        </w:tc>
+      </w:tr>
+      <w:tr>
+        <w:tc>
+          <w:tcPr>
+            <w:tcW w:w="4839" w:type="dxa"/>
+          </w:tcPr>
+          <w:p>
+            <w:pPr>
+              <w:spacing w:before="120" w:after="0" w:line="240" w:lineRule="auto"/>
+              <w:rPr>
+                <w:rFonts w:ascii="Arial" w:eastAsia="Arial" w:hAnsi="Arial" w:cs="Arial"/>
                 <w:color w:val="3B3838"/>
                 <w:sz w:val="18"/>
                 <w:szCs w:val="18"/>
                 <w:lang w:val="en-US" w:eastAsia="ru-RU"/>
               </w:rPr>
             </w:pPr>
-            <w:r>
-              <w:rPr>
-                <w:rFonts w:ascii="Arial" w:eastAsia="Arial" w:hAnsi="Arial" w:cs="Arial"/>
-                <w:b/>
+          </w:p>
+        </w:tc>
+        <w:tc>
+          <w:tcPr>
+            <w:tcW w:w="4840" w:type="dxa"/>
+          </w:tcPr>
+          <w:p>
+            <w:pPr>
+              <w:spacing w:before="120" w:after="0" w:line="240" w:lineRule="auto"/>
+              <w:rPr>
+                <w:rFonts w:ascii="Arial" w:eastAsia="Arial" w:hAnsi="Arial" w:cs="Arial"/>
                 <w:color w:val="3B3838"/>
                 <w:sz w:val="18"/>
                 <w:szCs w:val="18"/>
                 <w:lang w:val="en-US" w:eastAsia="ru-RU"/>
               </w:rPr>
-              <w:t>Related Artifacts</w:t>
-            </w:r>
+            </w:pPr>
           </w:p>
         </w:tc>
       </w:tr>
@@ -178,195 +226,34 @@
         <w:tc>
           <w:tcPr>
             <w:tcW w:w="4839" w:type="dxa"/>
-            <w:shd w:val="clear" w:color="auto" w:fill="E2EFD9"/>
-          </w:tcPr>
-          <w:p>
-            <w:pPr>
-              <w:spacing w:before="120" w:after="0" w:line="240" w:lineRule="auto"/>
-              <w:jc w:val="center"/>
-              <w:rPr>
-                <w:rFonts w:ascii="Arial" w:eastAsia="Arial" w:hAnsi="Arial" w:cs="Arial"/>
-                <w:b/>
+          </w:tcPr>
+          <w:p>
+            <w:pPr>
+              <w:spacing w:before="120" w:after="0" w:line="240" w:lineRule="auto"/>
+              <w:rPr>
+                <w:rFonts w:ascii="Arial" w:eastAsia="Arial" w:hAnsi="Arial" w:cs="Arial"/>
                 <w:color w:val="3B3838"/>
                 <w:sz w:val="18"/>
                 <w:szCs w:val="18"/>
                 <w:lang w:val="en-US" w:eastAsia="ru-RU"/>
               </w:rPr>
             </w:pPr>
-            <w:r>
-              <w:rPr>
-                <w:rFonts w:ascii="Arial" w:eastAsia="Arial" w:hAnsi="Arial" w:cs="Arial"/>
-                <w:b/>
+          </w:p>
+        </w:tc>
+        <w:tc>
+          <w:tcPr>
+            <w:tcW w:w="4840" w:type="dxa"/>
+          </w:tcPr>
+          <w:p>
+            <w:pPr>
+              <w:spacing w:before="120" w:after="0" w:line="240" w:lineRule="auto"/>
+              <w:rPr>
+                <w:rFonts w:ascii="Arial" w:eastAsia="Arial" w:hAnsi="Arial" w:cs="Arial"/>
                 <w:color w:val="3B3838"/>
                 <w:sz w:val="18"/>
                 <w:szCs w:val="18"/>
                 <w:lang w:val="en-US" w:eastAsia="ru-RU"/>
               </w:rPr>
-              <w:t>Name</w:t>
-            </w:r>
-          </w:p>
-        </w:tc>
-        <w:tc>
-          <w:tcPr>
-            <w:tcW w:w="4840" w:type="dxa"/>
-            <w:shd w:val="clear" w:color="auto" w:fill="E2EFD9"/>
-          </w:tcPr>
-          <w:p>
-            <w:pPr>
-              <w:spacing w:before="120" w:after="0" w:line="240" w:lineRule="auto"/>
-              <w:jc w:val="center"/>
-              <w:rPr>
-                <w:rFonts w:ascii="Arial" w:eastAsia="Arial" w:hAnsi="Arial" w:cs="Arial"/>
-                <w:b/>
-                <w:color w:val="3B3838"/>
-                <w:sz w:val="18"/>
-                <w:szCs w:val="18"/>
-                <w:lang w:val="en-US" w:eastAsia="ru-RU"/>
-              </w:rPr>
-            </w:pPr>
-          </w:p>
-        </w:tc>
-      </w:tr>
-      <w:tr>
-        <w:tc>
-          <w:tcPr>
-            <w:tcW w:w="4839" w:type="dxa"/>
-          </w:tcPr>
-          <w:p>
-            <w:pPr>
-              <w:spacing w:before="120" w:after="0" w:line="240" w:lineRule="auto"/>
-              <w:rPr>
-                <w:rFonts w:ascii="Arial" w:eastAsia="Arial" w:hAnsi="Arial" w:cs="Arial"/>
-                <w:color w:val="3B3838"/>
-                <w:sz w:val="18"/>
-                <w:szCs w:val="18"/>
-                <w:lang w:val="en-US" w:eastAsia="ru-RU"/>
-              </w:rPr>
-            </w:pPr>
-          </w:p>
-        </w:tc>
-        <w:tc>
-          <w:tcPr>
-            <w:tcW w:w="4840" w:type="dxa"/>
-          </w:tcPr>
-          <w:p>
-            <w:pPr>
-              <w:spacing w:before="120" w:after="0" w:line="240" w:lineRule="auto"/>
-              <w:rPr>
-                <w:rFonts w:ascii="Arial" w:eastAsia="Arial" w:hAnsi="Arial" w:cs="Arial"/>
-                <w:color w:val="3B3838"/>
-                <w:sz w:val="18"/>
-                <w:szCs w:val="18"/>
-                <w:lang w:val="en-US" w:eastAsia="ru-RU"/>
-              </w:rPr>
-            </w:pPr>
-          </w:p>
-        </w:tc>
-      </w:tr>
-      <w:tr>
-        <w:tc>
-          <w:tcPr>
-            <w:tcW w:w="4839" w:type="dxa"/>
-          </w:tcPr>
-          <w:p>
-            <w:pPr>
-              <w:spacing w:before="120" w:after="0" w:line="240" w:lineRule="auto"/>
-              <w:rPr>
-                <w:rFonts w:ascii="Arial" w:eastAsia="Arial" w:hAnsi="Arial" w:cs="Arial"/>
-                <w:color w:val="3B3838"/>
-                <w:sz w:val="18"/>
-                <w:szCs w:val="18"/>
-                <w:lang w:val="en-US" w:eastAsia="ru-RU"/>
-              </w:rPr>
-            </w:pPr>
-          </w:p>
-        </w:tc>
-        <w:tc>
-          <w:tcPr>
-            <w:tcW w:w="4840" w:type="dxa"/>
-          </w:tcPr>
-          <w:p>
-            <w:pPr>
-              <w:spacing w:before="120" w:after="0" w:line="240" w:lineRule="auto"/>
-              <w:rPr>
-                <w:rFonts w:ascii="Arial" w:eastAsia="Arial" w:hAnsi="Arial" w:cs="Arial"/>
-                <w:color w:val="3B3838"/>
-                <w:sz w:val="18"/>
-                <w:szCs w:val="18"/>
-                <w:lang w:val="en-US" w:eastAsia="ru-RU"/>
-              </w:rPr>
-            </w:pPr>
-          </w:p>
-        </w:tc>
-      </w:tr>
-      <w:tr>
-        <w:tc>
-          <w:tcPr>
-            <w:tcW w:w="4839" w:type="dxa"/>
-          </w:tcPr>
-          <w:p>
-            <w:pPr>
-              <w:spacing w:before="120" w:after="0" w:line="240" w:lineRule="auto"/>
-              <w:rPr>
-                <w:rFonts w:ascii="Arial" w:eastAsia="Arial" w:hAnsi="Arial" w:cs="Arial"/>
-                <w:color w:val="3B3838"/>
-                <w:sz w:val="18"/>
-                <w:szCs w:val="18"/>
-                <w:lang w:val="en-US" w:eastAsia="ru-RU"/>
-              </w:rPr>
-            </w:pPr>
-          </w:p>
-        </w:tc>
-        <w:tc>
-          <w:tcPr>
-            <w:tcW w:w="4840" w:type="dxa"/>
-          </w:tcPr>
-          <w:p>
-            <w:pPr>
-              <w:spacing w:before="120" w:after="0" w:line="240" w:lineRule="auto"/>
-              <w:rPr>
-                <w:rFonts w:ascii="Arial" w:eastAsia="Arial" w:hAnsi="Arial" w:cs="Arial"/>
-                <w:color w:val="3B3838"/>
-                <w:sz w:val="18"/>
-                <w:szCs w:val="18"/>
-                <w:lang w:val="en-US" w:eastAsia="ru-RU"/>
-              </w:rPr>
-            </w:pPr>
-          </w:p>
-        </w:tc>
-      </w:tr>
-      <w:tr>
-        <w:tc>
-          <w:tcPr>
-            <w:tcW w:w="4839" w:type="dxa"/>
-          </w:tcPr>
-          <w:p>
-            <w:pPr>
-              <w:spacing w:before="120" w:after="0" w:line="240" w:lineRule="auto"/>
-              <w:rPr>
-                <w:rFonts w:ascii="Arial" w:eastAsia="Arial" w:hAnsi="Arial" w:cs="Arial"/>
-                <w:color w:val="3B3838"/>
-                <w:sz w:val="18"/>
-                <w:szCs w:val="18"/>
-                <w:lang w:val="en-US" w:eastAsia="ru-RU"/>
-              </w:rPr>
-            </w:pPr>
-          </w:p>
-        </w:tc>
-        <w:tc>
-          <w:tcPr>
-            <w:tcW w:w="4840" w:type="dxa"/>
-          </w:tcPr>
-          <w:p>
-            <w:pPr>
-              <w:spacing w:before="120" w:after="0" w:line="240" w:lineRule="auto"/>
-              <w:rPr>
-                <w:rFonts w:ascii="Arial" w:eastAsia="Arial" w:hAnsi="Arial" w:cs="Arial"/>
-                <w:color w:val="3B3838"/>
-                <w:sz w:val="18"/>
-                <w:szCs w:val="18"/>
-                <w:lang w:val="en-US" w:eastAsia="ru-RU"/>
-              </w:rPr>
             </w:pPr>
           </w:p>
         </w:tc>
@@ -380,167 +267,6 @@
         </w:rPr>
       </w:pPr>
     </w:p>
-    <w:tbl>
-      <w:tblPr>
-        <w:tblW w:w="9679" w:type="dxa"/>
-        <w:tblBorders>
-          <w:top w:val="single" w:sz="4" w:space="0" w:color="767171"/>
-          <w:left w:val="single" w:sz="4" w:space="0" w:color="767171"/>
-          <w:bottom w:val="single" w:sz="4" w:space="0" w:color="767171"/>
-          <w:right w:val="single" w:sz="4" w:space="0" w:color="767171"/>
-          <w:insideH w:val="single" w:sz="4" w:space="0" w:color="767171"/>
-          <w:insideV w:val="single" w:sz="4" w:space="0" w:color="767171"/>
-        </w:tblBorders>
-        <w:tblLayout w:type="fixed"/>
-        <w:tblLook w:val="0400" w:firstRow="0" w:lastRow="0" w:firstColumn="0" w:lastColumn="0" w:noHBand="0" w:noVBand="1"/>
-      </w:tblPr>
-      <w:tblGrid>
-        <w:gridCol w:w="4839"/>
-        <w:gridCol w:w="4840"/>
-      </w:tblGrid>
-      <w:tr>
-        <w:tc>
-          <w:tcPr>
-            <w:tcW w:w="9679" w:type="dxa"/>
-            <w:gridSpan w:val="2"/>
-            <w:shd w:val="clear" w:color="auto" w:fill="E2EFD9"/>
-          </w:tcPr>
-          <w:p>
-            <w:pPr>
-              <w:spacing w:before="120" w:after="0" w:line="240" w:lineRule="auto"/>
-              <w:jc w:val="center"/>
-              <w:rPr>
-                <w:rFonts w:ascii="Arial" w:eastAsia="Arial" w:hAnsi="Arial" w:cs="Arial"/>
-                <w:b/>
-                <w:color w:val="3B3838"/>
-                <w:sz w:val="18"/>
-                <w:szCs w:val="18"/>
-                <w:lang w:val="en-US" w:eastAsia="ru-RU"/>
-              </w:rPr>
-            </w:pPr>
-            <w:r>
-              <w:rPr>
-                <w:rFonts w:ascii="Arial" w:eastAsia="Arial" w:hAnsi="Arial" w:cs="Arial"/>
-                <w:b/>
-                <w:color w:val="3B3838"/>
-                <w:sz w:val="18"/>
-                <w:szCs w:val="18"/>
-                <w:lang w:val="en-US" w:eastAsia="ru-RU"/>
-              </w:rPr>
-              <w:t>Abbreviations and Acronyms</w:t>
-            </w:r>
-          </w:p>
-        </w:tc>
-      </w:tr>
-      <w:tr>
-        <w:tc>
-          <w:tcPr>
-            <w:tcW w:w="4839" w:type="dxa"/>
-          </w:tcPr>
-          <w:p>
-            <w:pPr>
-              <w:spacing w:before="120" w:after="0" w:line="240" w:lineRule="auto"/>
-              <w:rPr>
-                <w:rFonts w:ascii="Arial" w:eastAsia="Arial" w:hAnsi="Arial" w:cs="Arial"/>
-                <w:color w:val="3B3838"/>
-                <w:sz w:val="18"/>
-                <w:szCs w:val="18"/>
-                <w:lang w:val="en-US" w:eastAsia="ru-RU"/>
-              </w:rPr>
-            </w:pPr>
-          </w:p>
-        </w:tc>
-        <w:tc>
-          <w:tcPr>
-            <w:tcW w:w="4840" w:type="dxa"/>
-          </w:tcPr>
-          <w:p>
-            <w:pPr>
-              <w:spacing w:before="120" w:after="0" w:line="240" w:lineRule="auto"/>
-              <w:rPr>
-                <w:rFonts w:ascii="Arial" w:eastAsia="Arial" w:hAnsi="Arial" w:cs="Arial"/>
-                <w:color w:val="3B3838"/>
-                <w:sz w:val="18"/>
-                <w:szCs w:val="18"/>
-                <w:lang w:val="en-US" w:eastAsia="ru-RU"/>
-              </w:rPr>
-            </w:pPr>
-          </w:p>
-        </w:tc>
-      </w:tr>
-      <w:tr>
-        <w:tc>
-          <w:tcPr>
-            <w:tcW w:w="4839" w:type="dxa"/>
-          </w:tcPr>
-          <w:p>
-            <w:pPr>
-              <w:spacing w:before="120" w:after="0" w:line="240" w:lineRule="auto"/>
-              <w:rPr>
-                <w:rFonts w:ascii="Arial" w:eastAsia="Arial" w:hAnsi="Arial" w:cs="Arial"/>
-                <w:color w:val="3B3838"/>
-                <w:sz w:val="18"/>
-                <w:szCs w:val="18"/>
-                <w:lang w:val="en-US" w:eastAsia="ru-RU"/>
-              </w:rPr>
-            </w:pPr>
-          </w:p>
-        </w:tc>
-        <w:tc>
-          <w:tcPr>
-            <w:tcW w:w="4840" w:type="dxa"/>
-          </w:tcPr>
-          <w:p>
-            <w:pPr>
-              <w:spacing w:before="120" w:after="0" w:line="240" w:lineRule="auto"/>
-              <w:rPr>
-                <w:rFonts w:ascii="Arial" w:eastAsia="Arial" w:hAnsi="Arial" w:cs="Arial"/>
-                <w:color w:val="3B3838"/>
-                <w:sz w:val="18"/>
-                <w:szCs w:val="18"/>
-                <w:lang w:val="en-US" w:eastAsia="ru-RU"/>
-              </w:rPr>
-            </w:pPr>
-          </w:p>
-        </w:tc>
-      </w:tr>
-      <w:tr>
-        <w:tc>
-          <w:tcPr>
-            <w:tcW w:w="4839" w:type="dxa"/>
-          </w:tcPr>
-          <w:p>
-            <w:pPr>
-              <w:spacing w:before="120" w:after="0" w:line="240" w:lineRule="auto"/>
-              <w:rPr>
-                <w:rFonts w:ascii="Arial" w:eastAsia="Arial" w:hAnsi="Arial" w:cs="Arial"/>
-                <w:color w:val="3B3838"/>
-                <w:sz w:val="18"/>
-                <w:szCs w:val="18"/>
-                <w:lang w:val="en-US" w:eastAsia="ru-RU"/>
-              </w:rPr>
-            </w:pPr>
-          </w:p>
-        </w:tc>
-        <w:tc>
-          <w:tcPr>
-            <w:tcW w:w="4840" w:type="dxa"/>
-          </w:tcPr>
-          <w:p>
-            <w:pPr>
-              <w:spacing w:before="120" w:after="0" w:line="240" w:lineRule="auto"/>
-              <w:rPr>
-                <w:rFonts w:ascii="Arial" w:eastAsia="Arial" w:hAnsi="Arial" w:cs="Arial"/>
-                <w:color w:val="3B3838"/>
-                <w:sz w:val="18"/>
-                <w:szCs w:val="18"/>
-                <w:lang w:val="en-US" w:eastAsia="ru-RU"/>
-              </w:rPr>
-            </w:pPr>
-          </w:p>
-        </w:tc>
-      </w:tr>
-    </w:tbl>
     <w:p>
       <w:pPr>
         <w:rPr>
@@ -596,122 +322,10 @@
           <w:lang w:val="en-US" w:eastAsia="ru-RU"/>
         </w:rPr>
       </w:pPr>
-    </w:p>
-    <w:p>
-      <w:pPr>
+      <w:r>
         <w:rPr>
           <w:rFonts w:ascii="Arial" w:eastAsia="Arial" w:hAnsi="Arial" w:cs="Arial"/>
           <w:lang w:val="en-US" w:eastAsia="ru-RU"/>
-        </w:rPr>
-      </w:pPr>
-    </w:p>
-    <w:p>
-      <w:pPr>
-        <w:rPr>
-          <w:rFonts w:ascii="Arial" w:eastAsia="Arial" w:hAnsi="Arial" w:cs="Arial"/>
-          <w:lang w:val="en-US" w:eastAsia="ru-RU"/>
-        </w:rPr>
-      </w:pPr>
-    </w:p>
-    <w:p>
-      <w:pPr>
-        <w:rPr>
-          <w:rFonts w:ascii="Arial" w:eastAsia="Arial" w:hAnsi="Arial" w:cs="Arial"/>
-          <w:lang w:val="en-US" w:eastAsia="ru-RU"/>
-        </w:rPr>
-      </w:pPr>
-    </w:p>
-    <w:p>
-      <w:pPr>
-        <w:rPr>
-          <w:rFonts w:ascii="Arial" w:eastAsia="Arial" w:hAnsi="Arial" w:cs="Arial"/>
-          <w:lang w:val="en-US" w:eastAsia="ru-RU"/>
-        </w:rPr>
-      </w:pPr>
-    </w:p>
-    <w:p>
-      <w:pPr>
-        <w:rPr>
-          <w:rFonts w:ascii="Arial" w:eastAsia="Arial" w:hAnsi="Arial" w:cs="Arial"/>
-          <w:lang w:val="en-US" w:eastAsia="ru-RU"/>
-        </w:rPr>
-      </w:pPr>
-    </w:p>
-    <w:p>
-      <w:pPr>
-        <w:rPr>
-          <w:rFonts w:ascii="Arial" w:eastAsia="Arial" w:hAnsi="Arial" w:cs="Arial"/>
-          <w:lang w:val="en-US" w:eastAsia="ru-RU"/>
-        </w:rPr>
-      </w:pPr>
-    </w:p>
-    <w:p>
-      <w:pPr>
-        <w:rPr>
-          <w:rFonts w:ascii="Arial" w:eastAsia="Arial" w:hAnsi="Arial" w:cs="Arial"/>
-          <w:lang w:val="en-US" w:eastAsia="ru-RU"/>
-        </w:rPr>
-      </w:pPr>
-    </w:p>
-    <w:p>
-      <w:pPr>
-        <w:rPr>
-          <w:rFonts w:ascii="Arial" w:eastAsia="Arial" w:hAnsi="Arial" w:cs="Arial"/>
-          <w:lang w:eastAsia="ru-RU"/>
-        </w:rPr>
-      </w:pPr>
-    </w:p>
-    <w:p>
-      <w:pPr>
-        <w:rPr>
-          <w:rFonts w:ascii="Arial" w:eastAsia="Arial" w:hAnsi="Arial" w:cs="Arial"/>
-          <w:lang w:eastAsia="ru-RU"/>
-        </w:rPr>
-      </w:pPr>
-    </w:p>
-    <w:p>
-      <w:pPr>
-        <w:rPr>
-          <w:rFonts w:ascii="Arial" w:eastAsia="Arial" w:hAnsi="Arial" w:cs="Arial"/>
-          <w:lang w:eastAsia="ru-RU"/>
-        </w:rPr>
-      </w:pPr>
-    </w:p>
-    <w:p>
-      <w:pPr>
-        <w:rPr>
-          <w:rFonts w:ascii="Arial" w:eastAsia="Arial" w:hAnsi="Arial" w:cs="Arial"/>
-          <w:lang w:eastAsia="ru-RU"/>
-        </w:rPr>
-      </w:pPr>
-    </w:p>
-    <w:p>
-      <w:pPr>
-        <w:rPr>
-          <w:rFonts w:ascii="Arial" w:eastAsia="Arial" w:hAnsi="Arial" w:cs="Arial"/>
-          <w:lang w:eastAsia="ru-RU"/>
-        </w:rPr>
-      </w:pPr>
-    </w:p>
-    <w:p>
-      <w:pPr>
-        <w:rPr>
-          <w:rFonts w:ascii="Arial" w:eastAsia="Arial" w:hAnsi="Arial" w:cs="Arial"/>
-          <w:lang w:eastAsia="ru-RU"/>
-        </w:rPr>
-      </w:pPr>
-    </w:p>
-    <w:p>
-      <w:pPr>
-        <w:rPr>
-          <w:rFonts w:ascii="Arial" w:eastAsia="Arial" w:hAnsi="Arial" w:cs="Arial"/>
-          <w:lang w:eastAsia="ru-RU"/>
-        </w:rPr>
-      </w:pPr>
-      <w:r>
-        <w:rPr>
-          <w:rFonts w:ascii="Arial" w:eastAsia="Arial" w:hAnsi="Arial" w:cs="Arial"/>
-          <w:lang w:eastAsia="ru-RU"/>
         </w:rPr>
         <w:br w:type="page"/>
       </w:r>
@@ -2450,14 +2064,33 @@
           <w:color w:val="000000"/>
           <w:lang w:eastAsia="ru-RU"/>
         </w:rPr>
-        <w:t xml:space="preserve"> − найбільший онлайн-ритейлер </w:t>
+        <w:t xml:space="preserve"> − </w:t>
       </w:r>
+      <w:proofErr w:type="spellStart"/>
       <w:r>
         <w:rPr>
           <w:rFonts w:ascii="Arial" w:eastAsia="Arial" w:hAnsi="Arial" w:cs="Arial"/>
           <w:color w:val="000000"/>
           <w:lang w:eastAsia="ru-RU"/>
         </w:rPr>
+        <w:t>найбільший</w:t>
+      </w:r>
+      <w:proofErr w:type="spellEnd"/>
+      <w:r>
+        <w:rPr>
+          <w:rFonts w:ascii="Arial" w:eastAsia="Arial" w:hAnsi="Arial" w:cs="Arial"/>
+          <w:color w:val="000000"/>
+          <w:lang w:eastAsia="ru-RU"/>
+        </w:rPr>
+        <w:t xml:space="preserve"> онлайн-ритейлер </w:t>
+      </w:r>
+      <w:proofErr w:type="spellStart"/>
+      <w:r>
+        <w:rPr>
+          <w:rFonts w:ascii="Arial" w:eastAsia="Arial" w:hAnsi="Arial" w:cs="Arial"/>
+          <w:color w:val="000000"/>
+          <w:lang w:eastAsia="ru-RU"/>
+        </w:rPr>
         <w:t>У</w:t>
       </w:r>
       <w:r>
@@ -2476,6 +2109,7 @@
         </w:rPr>
         <w:t>и</w:t>
       </w:r>
+      <w:proofErr w:type="spellEnd"/>
       <w:r>
         <w:rPr>
           <w:rFonts w:ascii="Arial" w:eastAsia="Arial" w:hAnsi="Arial" w:cs="Arial"/>
@@ -2922,6 +2556,7 @@
                 <w:lang w:eastAsia="ru-RU"/>
               </w:rPr>
             </w:pPr>
+            <w:proofErr w:type="spellStart"/>
             <w:r>
               <w:rPr>
                 <w:rFonts w:ascii="Arial" w:eastAsia="Arial" w:hAnsi="Arial" w:cs="Arial"/>
@@ -2931,6 +2566,7 @@
               </w:rPr>
               <w:t>Rozetka</w:t>
             </w:r>
+            <w:proofErr w:type="spellEnd"/>
           </w:p>
           <w:p>
             <w:pPr>
@@ -3254,6 +2890,7 @@
                 <w:lang w:val="en-US" w:eastAsia="ru-RU"/>
               </w:rPr>
             </w:pPr>
+            <w:proofErr w:type="spellStart"/>
             <w:r>
               <w:rPr>
                 <w:rFonts w:ascii="Arial" w:eastAsia="Arial" w:hAnsi="Arial" w:cs="Arial"/>
@@ -3262,8 +2899,53 @@
                 <w:color w:val="000000"/>
                 <w:lang w:val="en-US" w:eastAsia="ru-RU"/>
               </w:rPr>
-              <w:t>Інструменти та автотовари</w:t>
-            </w:r>
+              <w:t>Інструменти</w:t>
+            </w:r>
+            <w:proofErr w:type="spellEnd"/>
+            <w:r>
+              <w:rPr>
+                <w:rFonts w:ascii="Arial" w:eastAsia="Arial" w:hAnsi="Arial" w:cs="Arial"/>
+                <w:b/>
+                <w:bCs/>
+                <w:color w:val="000000"/>
+                <w:lang w:val="en-US" w:eastAsia="ru-RU"/>
+              </w:rPr>
+              <w:t xml:space="preserve"> </w:t>
+            </w:r>
+            <w:proofErr w:type="spellStart"/>
+            <w:r>
+              <w:rPr>
+                <w:rFonts w:ascii="Arial" w:eastAsia="Arial" w:hAnsi="Arial" w:cs="Arial"/>
+                <w:b/>
+                <w:bCs/>
+                <w:color w:val="000000"/>
+                <w:lang w:val="en-US" w:eastAsia="ru-RU"/>
+              </w:rPr>
+              <w:t>та</w:t>
+            </w:r>
+            <w:proofErr w:type="spellEnd"/>
+            <w:r>
+              <w:rPr>
+                <w:rFonts w:ascii="Arial" w:eastAsia="Arial" w:hAnsi="Arial" w:cs="Arial"/>
+                <w:b/>
+                <w:bCs/>
+                <w:color w:val="000000"/>
+                <w:lang w:val="en-US" w:eastAsia="ru-RU"/>
+              </w:rPr>
+              <w:t xml:space="preserve"> </w:t>
+            </w:r>
+            <w:proofErr w:type="spellStart"/>
+            <w:r>
+              <w:rPr>
+                <w:rFonts w:ascii="Arial" w:eastAsia="Arial" w:hAnsi="Arial" w:cs="Arial"/>
+                <w:b/>
+                <w:bCs/>
+                <w:color w:val="000000"/>
+                <w:lang w:val="en-US" w:eastAsia="ru-RU"/>
+              </w:rPr>
+              <w:t>автотовари</w:t>
+            </w:r>
+            <w:proofErr w:type="spellEnd"/>
             <w:r>
               <w:rPr>
                 <w:rFonts w:ascii="Arial" w:eastAsia="Arial" w:hAnsi="Arial" w:cs="Arial"/>
@@ -3298,6 +2980,7 @@
                 <w:lang w:val="en-US" w:eastAsia="ru-RU"/>
               </w:rPr>
             </w:pPr>
+            <w:proofErr w:type="spellStart"/>
             <w:r>
               <w:rPr>
                 <w:rFonts w:ascii="Arial" w:eastAsia="Arial" w:hAnsi="Arial" w:cs="Arial"/>
@@ -3306,6 +2989,7 @@
               </w:rPr>
               <w:t>Автоелектроніка</w:t>
             </w:r>
+            <w:proofErr w:type="spellEnd"/>
           </w:p>
           <w:p>
             <w:pPr>
@@ -3321,6 +3005,7 @@
                 <w:lang w:val="en-US" w:eastAsia="ru-RU"/>
               </w:rPr>
             </w:pPr>
+            <w:proofErr w:type="spellStart"/>
             <w:r>
               <w:rPr>
                 <w:rFonts w:ascii="Arial" w:eastAsia="Arial" w:hAnsi="Arial" w:cs="Arial"/>
@@ -3329,6 +3014,7 @@
               </w:rPr>
               <w:t>Автомастила</w:t>
             </w:r>
+            <w:proofErr w:type="spellEnd"/>
           </w:p>
           <w:p>
             <w:pPr>
@@ -3344,6 +3030,7 @@
                 <w:lang w:val="en-US" w:eastAsia="ru-RU"/>
               </w:rPr>
             </w:pPr>
+            <w:proofErr w:type="spellStart"/>
             <w:r>
               <w:rPr>
                 <w:rFonts w:ascii="Arial" w:eastAsia="Arial" w:hAnsi="Arial" w:cs="Arial"/>
@@ -3352,6 +3039,7 @@
               </w:rPr>
               <w:t>Автоаксесуари</w:t>
             </w:r>
+            <w:proofErr w:type="spellEnd"/>
           </w:p>
           <w:p>
             <w:pPr>
@@ -3671,6 +3359,7 @@
                 <w:lang w:eastAsia="ru-RU"/>
               </w:rPr>
             </w:pPr>
+            <w:proofErr w:type="spellStart"/>
             <w:r>
               <w:rPr>
                 <w:rFonts w:ascii="Arial" w:eastAsia="Arial" w:hAnsi="Arial" w:cs="Arial"/>
@@ -3680,6 +3369,7 @@
               </w:rPr>
               <w:t>Rozetka</w:t>
             </w:r>
+            <w:proofErr w:type="spellEnd"/>
           </w:p>
           <w:p>
             <w:pPr>
@@ -4004,6 +3694,7 @@
                 <w:lang w:val="en-US" w:eastAsia="ru-RU"/>
               </w:rPr>
             </w:pPr>
+            <w:proofErr w:type="spellStart"/>
             <w:r>
               <w:rPr>
                 <w:rFonts w:ascii="Arial" w:eastAsia="Arial" w:hAnsi="Arial" w:cs="Arial"/>
@@ -4012,8 +3703,53 @@
                 <w:color w:val="000000"/>
                 <w:lang w:val="en-US" w:eastAsia="ru-RU"/>
               </w:rPr>
-              <w:t>Інструменти та автотовари</w:t>
-            </w:r>
+              <w:t>Інструменти</w:t>
+            </w:r>
+            <w:proofErr w:type="spellEnd"/>
+            <w:r>
+              <w:rPr>
+                <w:rFonts w:ascii="Arial" w:eastAsia="Arial" w:hAnsi="Arial" w:cs="Arial"/>
+                <w:b/>
+                <w:bCs/>
+                <w:color w:val="000000"/>
+                <w:lang w:val="en-US" w:eastAsia="ru-RU"/>
+              </w:rPr>
+              <w:t xml:space="preserve"> </w:t>
+            </w:r>
+            <w:proofErr w:type="spellStart"/>
+            <w:r>
+              <w:rPr>
+                <w:rFonts w:ascii="Arial" w:eastAsia="Arial" w:hAnsi="Arial" w:cs="Arial"/>
+                <w:b/>
+                <w:bCs/>
+                <w:color w:val="000000"/>
+                <w:lang w:val="en-US" w:eastAsia="ru-RU"/>
+              </w:rPr>
+              <w:t>та</w:t>
+            </w:r>
+            <w:proofErr w:type="spellEnd"/>
+            <w:r>
+              <w:rPr>
+                <w:rFonts w:ascii="Arial" w:eastAsia="Arial" w:hAnsi="Arial" w:cs="Arial"/>
+                <w:b/>
+                <w:bCs/>
+                <w:color w:val="000000"/>
+                <w:lang w:val="en-US" w:eastAsia="ru-RU"/>
+              </w:rPr>
+              <w:t xml:space="preserve"> </w:t>
+            </w:r>
+            <w:proofErr w:type="spellStart"/>
+            <w:r>
+              <w:rPr>
+                <w:rFonts w:ascii="Arial" w:eastAsia="Arial" w:hAnsi="Arial" w:cs="Arial"/>
+                <w:b/>
+                <w:bCs/>
+                <w:color w:val="000000"/>
+                <w:lang w:val="en-US" w:eastAsia="ru-RU"/>
+              </w:rPr>
+              <w:t>автотовари</w:t>
+            </w:r>
+            <w:proofErr w:type="spellEnd"/>
             <w:r>
               <w:rPr>
                 <w:rFonts w:ascii="Arial" w:eastAsia="Arial" w:hAnsi="Arial" w:cs="Arial"/>
@@ -4048,6 +3784,7 @@
                 <w:lang w:val="en-US" w:eastAsia="ru-RU"/>
               </w:rPr>
             </w:pPr>
+            <w:proofErr w:type="spellStart"/>
             <w:r>
               <w:rPr>
                 <w:rFonts w:ascii="Arial" w:eastAsia="Arial" w:hAnsi="Arial" w:cs="Arial"/>
@@ -4056,6 +3793,7 @@
               </w:rPr>
               <w:t>Автоелектроніка</w:t>
             </w:r>
+            <w:proofErr w:type="spellEnd"/>
           </w:p>
           <w:p>
             <w:pPr>
@@ -4071,6 +3809,7 @@
                 <w:lang w:val="en-US" w:eastAsia="ru-RU"/>
               </w:rPr>
             </w:pPr>
+            <w:proofErr w:type="spellStart"/>
             <w:r>
               <w:rPr>
                 <w:rFonts w:ascii="Arial" w:eastAsia="Arial" w:hAnsi="Arial" w:cs="Arial"/>
@@ -4079,6 +3818,7 @@
               </w:rPr>
               <w:t>Автомастила</w:t>
             </w:r>
+            <w:proofErr w:type="spellEnd"/>
           </w:p>
           <w:p>
             <w:pPr>
@@ -4094,6 +3834,7 @@
                 <w:lang w:val="en-US" w:eastAsia="ru-RU"/>
               </w:rPr>
             </w:pPr>
+            <w:proofErr w:type="spellStart"/>
             <w:r>
               <w:rPr>
                 <w:rFonts w:ascii="Arial" w:eastAsia="Arial" w:hAnsi="Arial" w:cs="Arial"/>
@@ -4102,6 +3843,7 @@
               </w:rPr>
               <w:t>Автоаксесуари</w:t>
             </w:r>
+            <w:proofErr w:type="spellEnd"/>
           </w:p>
           <w:p>
             <w:pPr>
@@ -5443,7 +5185,23 @@
           <w:rFonts w:ascii="Arial" w:eastAsia="Arial" w:hAnsi="Arial" w:cs="Arial"/>
           <w:lang w:val="en-US" w:eastAsia="ru-RU"/>
         </w:rPr>
-        <w:t>All necessary artifacts сollected: check lists, test cases and bug reports</w:t>
+        <w:t xml:space="preserve">All necessary artifacts </w:t>
+      </w:r>
+      <w:proofErr w:type="spellStart"/>
+      <w:r>
+        <w:rPr>
+          <w:rFonts w:ascii="Arial" w:eastAsia="Arial" w:hAnsi="Arial" w:cs="Arial"/>
+          <w:lang w:val="en-US" w:eastAsia="ru-RU"/>
+        </w:rPr>
+        <w:t>сollected</w:t>
+      </w:r>
+      <w:proofErr w:type="spellEnd"/>
+      <w:r>
+        <w:rPr>
+          <w:rFonts w:ascii="Arial" w:eastAsia="Arial" w:hAnsi="Arial" w:cs="Arial"/>
+          <w:lang w:val="en-US" w:eastAsia="ru-RU"/>
+        </w:rPr>
+        <w:t>: check lists, test cases and bug reports</w:t>
       </w:r>
     </w:p>
     <w:p>
@@ -6997,6 +6755,7 @@
               </w:rPr>
               <w:t xml:space="preserve">) – </w:t>
             </w:r>
+            <w:proofErr w:type="spellStart"/>
             <w:r>
               <w:rPr>
                 <w:rFonts w:ascii="Arial" w:eastAsia="Arial" w:hAnsi="Arial" w:cs="Arial"/>
@@ -7005,6 +6764,7 @@
               </w:rPr>
               <w:t>Sergiy</w:t>
             </w:r>
+            <w:proofErr w:type="spellEnd"/>
             <w:r>
               <w:rPr>
                 <w:rFonts w:ascii="Arial" w:eastAsia="Arial" w:hAnsi="Arial" w:cs="Arial"/>
@@ -7249,6 +7009,7 @@
               </w:rPr>
               <w:t xml:space="preserve">) - </w:t>
             </w:r>
+            <w:proofErr w:type="spellStart"/>
             <w:r>
               <w:rPr>
                 <w:rFonts w:ascii="Arial" w:eastAsia="Arial" w:hAnsi="Arial" w:cs="Arial"/>
@@ -7257,6 +7018,7 @@
               </w:rPr>
               <w:t>Pavlo</w:t>
             </w:r>
+            <w:proofErr w:type="spellEnd"/>
             <w:r>
               <w:rPr>
                 <w:rFonts w:ascii="Arial" w:eastAsia="Arial" w:hAnsi="Arial" w:cs="Arial"/>
@@ -7647,6 +7409,7 @@
                 <w:lang w:val="en-US" w:eastAsia="ru-RU"/>
               </w:rPr>
             </w:pPr>
+            <w:proofErr w:type="spellStart"/>
             <w:r>
               <w:rPr>
                 <w:rFonts w:ascii="Arial" w:eastAsia="Arial" w:hAnsi="Arial" w:cs="Arial"/>
@@ -7655,6 +7418,7 @@
               </w:rPr>
               <w:t>Sergiy</w:t>
             </w:r>
+            <w:proofErr w:type="spellEnd"/>
           </w:p>
         </w:tc>
         <w:tc>
@@ -7881,6 +7645,7 @@
                 <w:lang w:val="en-US" w:eastAsia="ru-RU"/>
               </w:rPr>
             </w:pPr>
+            <w:proofErr w:type="spellStart"/>
             <w:r>
               <w:rPr>
                 <w:rFonts w:ascii="Arial" w:eastAsia="Arial" w:hAnsi="Arial" w:cs="Arial"/>
@@ -7889,6 +7654,7 @@
               </w:rPr>
               <w:t>Pavlo</w:t>
             </w:r>
+            <w:proofErr w:type="spellEnd"/>
             <w:r>
               <w:rPr>
                 <w:rFonts w:ascii="Arial" w:eastAsia="Arial" w:hAnsi="Arial" w:cs="Arial"/>
@@ -8361,13 +8127,23 @@
                 <w:lang w:val="en-US" w:eastAsia="ru-RU"/>
               </w:rPr>
             </w:pPr>
-            <w:r>
-              <w:rPr>
-                <w:rFonts w:ascii="Arial" w:eastAsia="Arial" w:hAnsi="Arial" w:cs="Arial"/>
-                <w:color w:val="000000"/>
-                <w:lang w:val="en-US" w:eastAsia="ru-RU"/>
-              </w:rPr>
-              <w:t>Ipad 7 v.11.2 (15C114)</w:t>
+            <w:proofErr w:type="spellStart"/>
+            <w:r>
+              <w:rPr>
+                <w:rFonts w:ascii="Arial" w:eastAsia="Arial" w:hAnsi="Arial" w:cs="Arial"/>
+                <w:color w:val="000000"/>
+                <w:lang w:val="en-US" w:eastAsia="ru-RU"/>
+              </w:rPr>
+              <w:t>Ipad</w:t>
+            </w:r>
+            <w:proofErr w:type="spellEnd"/>
+            <w:r>
+              <w:rPr>
+                <w:rFonts w:ascii="Arial" w:eastAsia="Arial" w:hAnsi="Arial" w:cs="Arial"/>
+                <w:color w:val="000000"/>
+                <w:lang w:val="en-US" w:eastAsia="ru-RU"/>
+              </w:rPr>
+              <w:t xml:space="preserve"> 7 v.11.2 (15C114)</w:t>
             </w:r>
           </w:p>
         </w:tc>
@@ -8505,8 +8281,18 @@
                 <w:color w:val="000000"/>
                 <w:lang w:val="en-US" w:eastAsia="ru-RU"/>
               </w:rPr>
-              <w:t>Processor: max 1.40 Ggc</w:t>
-            </w:r>
+              <w:t xml:space="preserve">Processor: max 1.40 </w:t>
+            </w:r>
+            <w:proofErr w:type="spellStart"/>
+            <w:r>
+              <w:rPr>
+                <w:rFonts w:ascii="Arial" w:eastAsia="Arial" w:hAnsi="Arial" w:cs="Arial"/>
+                <w:color w:val="000000"/>
+                <w:lang w:val="en-US" w:eastAsia="ru-RU"/>
+              </w:rPr>
+              <w:t>Ggc</w:t>
+            </w:r>
+            <w:proofErr w:type="spellEnd"/>
           </w:p>
         </w:tc>
         <w:tc>
@@ -9337,7 +9123,6 @@
                 <w:color w:val="000000"/>
                 <w:lang w:val="en-US" w:eastAsia="ru-RU"/>
               </w:rPr>
-              <w:lastRenderedPageBreak/>
               <w:t>1</w:t>
             </w:r>
           </w:p>
@@ -9430,6 +9215,7 @@
                 <w:lang w:val="en-US" w:eastAsia="ru-RU"/>
               </w:rPr>
             </w:pPr>
+            <w:proofErr w:type="spellStart"/>
             <w:r>
               <w:rPr>
                 <w:rFonts w:ascii="Arial" w:eastAsia="Arial" w:hAnsi="Arial" w:cs="Arial"/>
@@ -9438,6 +9224,7 @@
               </w:rPr>
               <w:t>Sergiy</w:t>
             </w:r>
+            <w:proofErr w:type="spellEnd"/>
           </w:p>
           <w:p>
             <w:pPr>
@@ -9484,6 +9271,7 @@
                 <w:lang w:val="en-US" w:eastAsia="ru-RU"/>
               </w:rPr>
             </w:pPr>
+            <w:proofErr w:type="spellStart"/>
             <w:r>
               <w:rPr>
                 <w:rFonts w:ascii="Arial" w:eastAsia="Arial" w:hAnsi="Arial" w:cs="Arial"/>
@@ -9492,6 +9280,7 @@
               </w:rPr>
               <w:t>Pavlo</w:t>
             </w:r>
+            <w:proofErr w:type="spellEnd"/>
           </w:p>
         </w:tc>
         <w:tc>
@@ -9657,6 +9446,7 @@
                 <w:lang w:val="en-US" w:eastAsia="ru-RU"/>
               </w:rPr>
             </w:pPr>
+            <w:proofErr w:type="spellStart"/>
             <w:r>
               <w:rPr>
                 <w:rFonts w:ascii="Arial" w:eastAsia="Arial" w:hAnsi="Arial" w:cs="Arial"/>
@@ -9665,6 +9455,7 @@
               </w:rPr>
               <w:t>Sergiy</w:t>
             </w:r>
+            <w:proofErr w:type="spellEnd"/>
           </w:p>
           <w:p>
             <w:pPr>
@@ -9711,6 +9502,7 @@
                 <w:lang w:val="en-US" w:eastAsia="ru-RU"/>
               </w:rPr>
             </w:pPr>
+            <w:proofErr w:type="spellStart"/>
             <w:r>
               <w:rPr>
                 <w:rFonts w:ascii="Arial" w:eastAsia="Arial" w:hAnsi="Arial" w:cs="Arial"/>
@@ -9719,6 +9511,7 @@
               </w:rPr>
               <w:t>Pavlo</w:t>
             </w:r>
+            <w:proofErr w:type="spellEnd"/>
           </w:p>
         </w:tc>
         <w:tc>
@@ -9833,6 +9626,7 @@
                 <w:lang w:val="en-US" w:eastAsia="ru-RU"/>
               </w:rPr>
             </w:pPr>
+            <w:proofErr w:type="spellStart"/>
             <w:r>
               <w:rPr>
                 <w:rFonts w:ascii="Arial" w:eastAsia="Arial" w:hAnsi="Arial" w:cs="Arial"/>
@@ -9841,6 +9635,7 @@
               </w:rPr>
               <w:t>TestCases</w:t>
             </w:r>
+            <w:proofErr w:type="spellEnd"/>
           </w:p>
         </w:tc>
         <w:tc>
@@ -9884,6 +9679,7 @@
                 <w:lang w:val="en-US" w:eastAsia="ru-RU"/>
               </w:rPr>
             </w:pPr>
+            <w:proofErr w:type="spellStart"/>
             <w:r>
               <w:rPr>
                 <w:rFonts w:ascii="Arial" w:eastAsia="Arial" w:hAnsi="Arial" w:cs="Arial"/>
@@ -9892,6 +9688,7 @@
               </w:rPr>
               <w:t>Sergiy</w:t>
             </w:r>
+            <w:proofErr w:type="spellEnd"/>
           </w:p>
           <w:p>
             <w:pPr>
@@ -9938,6 +9735,7 @@
                 <w:lang w:val="en-US" w:eastAsia="ru-RU"/>
               </w:rPr>
             </w:pPr>
+            <w:proofErr w:type="spellStart"/>
             <w:r>
               <w:rPr>
                 <w:rFonts w:ascii="Arial" w:eastAsia="Arial" w:hAnsi="Arial" w:cs="Arial"/>
@@ -9946,6 +9744,7 @@
               </w:rPr>
               <w:t>Pavlo</w:t>
             </w:r>
+            <w:proofErr w:type="spellEnd"/>
           </w:p>
         </w:tc>
         <w:tc>
@@ -10111,6 +9910,7 @@
                 <w:lang w:val="en-US" w:eastAsia="ru-RU"/>
               </w:rPr>
             </w:pPr>
+            <w:proofErr w:type="spellStart"/>
             <w:r>
               <w:rPr>
                 <w:rFonts w:ascii="Arial" w:eastAsia="Arial" w:hAnsi="Arial" w:cs="Arial"/>
@@ -10119,6 +9919,7 @@
               </w:rPr>
               <w:t>Sergiy</w:t>
             </w:r>
+            <w:proofErr w:type="spellEnd"/>
           </w:p>
           <w:p>
             <w:pPr>
@@ -10165,6 +9966,7 @@
                 <w:lang w:val="en-US" w:eastAsia="ru-RU"/>
               </w:rPr>
             </w:pPr>
+            <w:proofErr w:type="spellStart"/>
             <w:r>
               <w:rPr>
                 <w:rFonts w:ascii="Arial" w:eastAsia="Arial" w:hAnsi="Arial" w:cs="Arial"/>
@@ -10173,6 +9975,7 @@
               </w:rPr>
               <w:t>Pavlo</w:t>
             </w:r>
+            <w:proofErr w:type="spellEnd"/>
           </w:p>
         </w:tc>
         <w:tc>
@@ -10239,6 +10042,7 @@
                 <w:lang w:val="en-US" w:eastAsia="ru-RU"/>
               </w:rPr>
             </w:pPr>
+            <w:proofErr w:type="spellStart"/>
             <w:r>
               <w:rPr>
                 <w:rFonts w:ascii="Arial" w:eastAsia="Arial" w:hAnsi="Arial" w:cs="Arial"/>
@@ -10247,6 +10051,7 @@
               </w:rPr>
               <w:t>jira</w:t>
             </w:r>
+            <w:proofErr w:type="spellEnd"/>
           </w:p>
         </w:tc>
       </w:tr>
@@ -10356,6 +10161,7 @@
                 <w:lang w:val="en-US" w:eastAsia="ru-RU"/>
               </w:rPr>
             </w:pPr>
+            <w:proofErr w:type="spellStart"/>
             <w:r>
               <w:rPr>
                 <w:rFonts w:ascii="Arial" w:eastAsia="Arial" w:hAnsi="Arial" w:cs="Arial"/>
@@ -10364,6 +10170,7 @@
               </w:rPr>
               <w:t>Sergiy</w:t>
             </w:r>
+            <w:proofErr w:type="spellEnd"/>
           </w:p>
           <w:p>
             <w:pPr>
@@ -10410,6 +10217,7 @@
                 <w:lang w:val="en-US" w:eastAsia="ru-RU"/>
               </w:rPr>
             </w:pPr>
+            <w:proofErr w:type="spellStart"/>
             <w:r>
               <w:rPr>
                 <w:rFonts w:ascii="Arial" w:eastAsia="Arial" w:hAnsi="Arial" w:cs="Arial"/>
@@ -10418,6 +10226,7 @@
               </w:rPr>
               <w:t>Pavlo</w:t>
             </w:r>
+            <w:proofErr w:type="spellEnd"/>
           </w:p>
         </w:tc>
         <w:tc>
@@ -10534,7 +10343,23 @@
           <w:rFonts w:ascii="Arial" w:eastAsia="Arial" w:hAnsi="Arial" w:cs="Arial"/>
           <w:lang w:val="uk-UA" w:eastAsia="ru-RU"/>
         </w:rPr>
-        <w:t>Продукт буде протестовано методом «чорної скриньки», за якого невідомий вихідний код застосунку.</w:t>
+        <w:t xml:space="preserve">Продукт буде </w:t>
+      </w:r>
+      <w:proofErr w:type="spellStart"/>
+      <w:r>
+        <w:rPr>
+          <w:rFonts w:ascii="Arial" w:eastAsia="Arial" w:hAnsi="Arial" w:cs="Arial"/>
+          <w:lang w:val="uk-UA" w:eastAsia="ru-RU"/>
+        </w:rPr>
+        <w:t>протестовано</w:t>
+      </w:r>
+      <w:proofErr w:type="spellEnd"/>
+      <w:r>
+        <w:rPr>
+          <w:rFonts w:ascii="Arial" w:eastAsia="Arial" w:hAnsi="Arial" w:cs="Arial"/>
+          <w:lang w:val="uk-UA" w:eastAsia="ru-RU"/>
+        </w:rPr>
+        <w:t xml:space="preserve"> методом «чорної скриньки», за якого невідомий вихідний код застосунку.</w:t>
       </w:r>
       <w:r>
         <w:rPr>
@@ -10565,7 +10390,23 @@
           <w:rFonts w:ascii="Arial" w:eastAsia="Arial" w:hAnsi="Arial" w:cs="Arial"/>
           <w:lang w:val="uk-UA" w:eastAsia="ru-RU"/>
         </w:rPr>
-        <w:t>На першому етапі будуть протестовані базові елементи взаємодії користувача з магазином шляхом виконання базових сценаріїв взаємодії. Таким чином будуть виявлені недоліки у логіці дизайну обробки користувацьких запитів.</w:t>
+        <w:t xml:space="preserve">На першому етапі будуть протестовані базові елементи взаємодії користувача з магазином шляхом виконання базових сценаріїв взаємодії. Таким чином будуть виявлені недоліки у </w:t>
+      </w:r>
+      <w:proofErr w:type="spellStart"/>
+      <w:r>
+        <w:rPr>
+          <w:rFonts w:ascii="Arial" w:eastAsia="Arial" w:hAnsi="Arial" w:cs="Arial"/>
+          <w:lang w:val="uk-UA" w:eastAsia="ru-RU"/>
+        </w:rPr>
+        <w:t>логіці</w:t>
+      </w:r>
+      <w:proofErr w:type="spellEnd"/>
+      <w:r>
+        <w:rPr>
+          <w:rFonts w:ascii="Arial" w:eastAsia="Arial" w:hAnsi="Arial" w:cs="Arial"/>
+          <w:lang w:val="uk-UA" w:eastAsia="ru-RU"/>
+        </w:rPr>
+        <w:t xml:space="preserve"> дизайну обробки користувацьких запитів.</w:t>
       </w:r>
     </w:p>
     <w:p>
@@ -10660,7 +10501,23 @@
           <w:rFonts w:ascii="Arial" w:eastAsia="Arial" w:hAnsi="Arial" w:cs="Arial"/>
           <w:lang w:val="uk-UA" w:eastAsia="ru-RU"/>
         </w:rPr>
-        <w:t>Команда тестувальників може призупинити процес, якщо трапляться такі випадки</w:t>
+        <w:t xml:space="preserve">Команда </w:t>
+      </w:r>
+      <w:proofErr w:type="spellStart"/>
+      <w:r>
+        <w:rPr>
+          <w:rFonts w:ascii="Arial" w:eastAsia="Arial" w:hAnsi="Arial" w:cs="Arial"/>
+          <w:lang w:val="uk-UA" w:eastAsia="ru-RU"/>
+        </w:rPr>
+        <w:t>тестувальників</w:t>
+      </w:r>
+      <w:proofErr w:type="spellEnd"/>
+      <w:r>
+        <w:rPr>
+          <w:rFonts w:ascii="Arial" w:eastAsia="Arial" w:hAnsi="Arial" w:cs="Arial"/>
+          <w:lang w:val="uk-UA" w:eastAsia="ru-RU"/>
+        </w:rPr>
+        <w:t xml:space="preserve"> може призупинити процес, якщо трапляться такі випадки</w:t>
       </w:r>
       <w:r>
         <w:rPr>
@@ -10939,7 +10796,23 @@
           <w:rFonts w:ascii="Arial" w:eastAsia="Arial" w:hAnsi="Arial" w:cs="Arial"/>
           <w:lang w:val="uk-UA" w:eastAsia="ru-RU"/>
         </w:rPr>
-        <w:t>визначає чи продукт працює справно на визначеній кількості операційних систем, браузерів.</w:t>
+        <w:t xml:space="preserve">визначає чи продукт працює </w:t>
+      </w:r>
+      <w:proofErr w:type="spellStart"/>
+      <w:r>
+        <w:rPr>
+          <w:rFonts w:ascii="Arial" w:eastAsia="Arial" w:hAnsi="Arial" w:cs="Arial"/>
+          <w:lang w:val="uk-UA" w:eastAsia="ru-RU"/>
+        </w:rPr>
+        <w:t>справно</w:t>
+      </w:r>
+      <w:proofErr w:type="spellEnd"/>
+      <w:r>
+        <w:rPr>
+          <w:rFonts w:ascii="Arial" w:eastAsia="Arial" w:hAnsi="Arial" w:cs="Arial"/>
+          <w:lang w:val="uk-UA" w:eastAsia="ru-RU"/>
+        </w:rPr>
+        <w:t xml:space="preserve"> на визначеній кількості операційних систем, браузерів.</w:t>
       </w:r>
     </w:p>
     <w:p>
@@ -11835,7 +11708,25 @@
                 <w:color w:val="000000"/>
                 <w:lang w:val="en-US" w:eastAsia="ru-RU"/>
               </w:rPr>
-              <w:t>Test Plan Bugbusters v.1.docx</w:t>
+              <w:t xml:space="preserve">Test Plan </w:t>
+            </w:r>
+            <w:proofErr w:type="spellStart"/>
+            <w:r>
+              <w:rPr>
+                <w:rFonts w:ascii="Arial" w:eastAsia="Arial" w:hAnsi="Arial" w:cs="Arial"/>
+                <w:color w:val="000000"/>
+                <w:lang w:val="en-US" w:eastAsia="ru-RU"/>
+              </w:rPr>
+              <w:t>Bugbusters</w:t>
+            </w:r>
+            <w:proofErr w:type="spellEnd"/>
+            <w:r>
+              <w:rPr>
+                <w:rFonts w:ascii="Arial" w:eastAsia="Arial" w:hAnsi="Arial" w:cs="Arial"/>
+                <w:color w:val="000000"/>
+                <w:lang w:val="en-US" w:eastAsia="ru-RU"/>
+              </w:rPr>
+              <w:t xml:space="preserve"> v.1.docx</w:t>
             </w:r>
           </w:p>
         </w:tc>
@@ -11858,8 +11749,18 @@
                 <w:color w:val="000000"/>
                 <w:lang w:val="en-US" w:eastAsia="ru-RU"/>
               </w:rPr>
-              <w:t>2. For report_Bugbusters_team</w:t>
-            </w:r>
+              <w:t xml:space="preserve">2. For </w:t>
+            </w:r>
+            <w:proofErr w:type="spellStart"/>
+            <w:r>
+              <w:rPr>
+                <w:rFonts w:ascii="Arial" w:eastAsia="Arial" w:hAnsi="Arial" w:cs="Arial"/>
+                <w:color w:val="000000"/>
+                <w:lang w:val="en-US" w:eastAsia="ru-RU"/>
+              </w:rPr>
+              <w:t>report_Bugbusters_team</w:t>
+            </w:r>
+            <w:proofErr w:type="spellEnd"/>
           </w:p>
         </w:tc>
         <w:tc>
@@ -11923,13 +11824,23 @@
                 <w:lang w:val="en-US" w:eastAsia="ru-RU"/>
               </w:rPr>
             </w:pPr>
-            <w:r>
-              <w:rPr>
-                <w:rFonts w:ascii="Arial" w:eastAsia="Arial" w:hAnsi="Arial" w:cs="Arial"/>
-                <w:color w:val="000000"/>
-                <w:lang w:val="en-US" w:eastAsia="ru-RU"/>
-              </w:rPr>
-              <w:t>Сreation of check-lists</w:t>
+            <w:proofErr w:type="spellStart"/>
+            <w:r>
+              <w:rPr>
+                <w:rFonts w:ascii="Arial" w:eastAsia="Arial" w:hAnsi="Arial" w:cs="Arial"/>
+                <w:color w:val="000000"/>
+                <w:lang w:val="en-US" w:eastAsia="ru-RU"/>
+              </w:rPr>
+              <w:t>Сreation</w:t>
+            </w:r>
+            <w:proofErr w:type="spellEnd"/>
+            <w:r>
+              <w:rPr>
+                <w:rFonts w:ascii="Arial" w:eastAsia="Arial" w:hAnsi="Arial" w:cs="Arial"/>
+                <w:color w:val="000000"/>
+                <w:lang w:val="en-US" w:eastAsia="ru-RU"/>
+              </w:rPr>
+              <w:t xml:space="preserve"> of check-lists</w:t>
             </w:r>
           </w:p>
         </w:tc>
@@ -12069,8 +11980,18 @@
                 <w:color w:val="000000"/>
                 <w:lang w:val="en-US" w:eastAsia="ru-RU"/>
               </w:rPr>
-              <w:t>2. For report_Bugbusters_team</w:t>
-            </w:r>
+              <w:t xml:space="preserve">2. For </w:t>
+            </w:r>
+            <w:proofErr w:type="spellStart"/>
+            <w:r>
+              <w:rPr>
+                <w:rFonts w:ascii="Arial" w:eastAsia="Arial" w:hAnsi="Arial" w:cs="Arial"/>
+                <w:color w:val="000000"/>
+                <w:lang w:val="en-US" w:eastAsia="ru-RU"/>
+              </w:rPr>
+              <w:t>report_Bugbusters_team</w:t>
+            </w:r>
+            <w:proofErr w:type="spellEnd"/>
           </w:p>
         </w:tc>
         <w:tc>
@@ -12296,8 +12217,18 @@
                 <w:color w:val="000000"/>
                 <w:lang w:val="en-US" w:eastAsia="ru-RU"/>
               </w:rPr>
-              <w:t>2. For report_Bugbusters_team</w:t>
-            </w:r>
+              <w:t xml:space="preserve">2. For </w:t>
+            </w:r>
+            <w:proofErr w:type="spellStart"/>
+            <w:r>
+              <w:rPr>
+                <w:rFonts w:ascii="Arial" w:eastAsia="Arial" w:hAnsi="Arial" w:cs="Arial"/>
+                <w:color w:val="000000"/>
+                <w:lang w:val="en-US" w:eastAsia="ru-RU"/>
+              </w:rPr>
+              <w:t>report_Bugbusters_team</w:t>
+            </w:r>
+            <w:proofErr w:type="spellEnd"/>
           </w:p>
         </w:tc>
         <w:tc>
@@ -12600,13 +12531,23 @@
                 <w:lang w:val="en-US" w:eastAsia="ru-RU"/>
               </w:rPr>
             </w:pPr>
-            <w:r>
-              <w:rPr>
-                <w:rFonts w:ascii="Arial" w:eastAsia="Arial" w:hAnsi="Arial" w:cs="Arial"/>
-                <w:color w:val="000000"/>
-                <w:lang w:val="en-US" w:eastAsia="ru-RU"/>
-              </w:rPr>
-              <w:t xml:space="preserve">Тhe creation of </w:t>
+            <w:proofErr w:type="spellStart"/>
+            <w:r>
+              <w:rPr>
+                <w:rFonts w:ascii="Arial" w:eastAsia="Arial" w:hAnsi="Arial" w:cs="Arial"/>
+                <w:color w:val="000000"/>
+                <w:lang w:val="en-US" w:eastAsia="ru-RU"/>
+              </w:rPr>
+              <w:t>Тhe</w:t>
+            </w:r>
+            <w:proofErr w:type="spellEnd"/>
+            <w:r>
+              <w:rPr>
+                <w:rFonts w:ascii="Arial" w:eastAsia="Arial" w:hAnsi="Arial" w:cs="Arial"/>
+                <w:color w:val="000000"/>
+                <w:lang w:val="en-US" w:eastAsia="ru-RU"/>
+              </w:rPr>
+              <w:t xml:space="preserve"> creation of </w:t>
             </w:r>
             <w:r>
               <w:rPr>
@@ -12784,6 +12725,7 @@
               <w:lastRenderedPageBreak/>
               <w:t xml:space="preserve">2. For </w:t>
             </w:r>
+            <w:proofErr w:type="spellStart"/>
             <w:r>
               <w:rPr>
                 <w:rFonts w:ascii="Arial" w:eastAsia="Arial" w:hAnsi="Arial" w:cs="Arial"/>
@@ -12793,6 +12735,7 @@
               <w:lastRenderedPageBreak/>
               <w:t>report_Bugbusters_team</w:t>
             </w:r>
+            <w:proofErr w:type="spellEnd"/>
           </w:p>
         </w:tc>
         <w:tc>
@@ -13688,6 +13631,16 @@
           <w:szCs w:val="32"/>
           <w:lang w:val="en-US"/>
         </w:rPr>
+        <w:br/>
+      </w:r>
+      <w:r>
+        <w:rPr>
+          <w:b/>
+          <w:bCs/>
+          <w:sz w:val="32"/>
+          <w:szCs w:val="32"/>
+          <w:lang w:val="en-US"/>
+        </w:rPr>
         <w:t>Test case</w:t>
       </w:r>
     </w:p>
@@ -13710,18 +13663,12 @@
         <w:gridCol w:w="4981"/>
       </w:tblGrid>
       <w:tr>
-        <w:tblPrEx>
-          <w:tblCellMar>
-            <w:top w:w="0" w:type="dxa"/>
-            <w:bottom w:w="0" w:type="dxa"/>
-          </w:tblCellMar>
-        </w:tblPrEx>
         <w:trPr>
           <w:trHeight w:val="377"/>
         </w:trPr>
         <w:tc>
           <w:tcPr>
-            <w:tcW w:w="9535" w:type="dxa"/>
+            <w:tcW w:w="9463" w:type="dxa"/>
             <w:gridSpan w:val="2"/>
           </w:tcPr>
           <w:p>
@@ -13744,24 +13691,18 @@
             <w:r>
               <w:rPr>
                 <w:rStyle w:val="mw-headline"/>
-                <w:lang w:val="uk-UA"/>
-              </w:rPr>
-              <w:t>_</w:t>
-            </w:r>
-            <w:r>
-              <w:rPr>
-                <w:rStyle w:val="mw-headline"/>
-                <w:u w:val="single"/>
+                <w:b/>
+                <w:bCs/>
                 <w:lang w:val="en-US"/>
               </w:rPr>
-              <w:t>123</w:t>
+              <w:t xml:space="preserve"> 1 </w:t>
             </w:r>
             <w:r>
               <w:rPr>
                 <w:rStyle w:val="mw-headline"/>
                 <w:lang w:val="uk-UA"/>
               </w:rPr>
-              <w:t xml:space="preserve">__ : </w:t>
+              <w:t xml:space="preserve">: </w:t>
             </w:r>
             <w:r>
               <w:rPr>
@@ -13781,18 +13722,12 @@
         </w:tc>
       </w:tr>
       <w:tr>
-        <w:tblPrEx>
-          <w:tblCellMar>
-            <w:top w:w="0" w:type="dxa"/>
-            <w:bottom w:w="0" w:type="dxa"/>
-          </w:tblCellMar>
-        </w:tblPrEx>
         <w:trPr>
           <w:trHeight w:val="377"/>
         </w:trPr>
         <w:tc>
           <w:tcPr>
-            <w:tcW w:w="9535" w:type="dxa"/>
+            <w:tcW w:w="9463" w:type="dxa"/>
             <w:gridSpan w:val="2"/>
           </w:tcPr>
           <w:p>
@@ -13825,18 +13760,12 @@
         </w:tc>
       </w:tr>
       <w:tr>
-        <w:tblPrEx>
-          <w:tblCellMar>
-            <w:top w:w="0" w:type="dxa"/>
-            <w:bottom w:w="0" w:type="dxa"/>
-          </w:tblCellMar>
-        </w:tblPrEx>
         <w:trPr>
           <w:trHeight w:val="350"/>
         </w:trPr>
         <w:tc>
           <w:tcPr>
-            <w:tcW w:w="9535" w:type="dxa"/>
+            <w:tcW w:w="9463" w:type="dxa"/>
             <w:gridSpan w:val="2"/>
           </w:tcPr>
           <w:p>
@@ -13866,18 +13795,12 @@
         </w:tc>
       </w:tr>
       <w:tr>
-        <w:tblPrEx>
-          <w:tblCellMar>
-            <w:top w:w="0" w:type="dxa"/>
-            <w:bottom w:w="0" w:type="dxa"/>
-          </w:tblCellMar>
-        </w:tblPrEx>
         <w:trPr>
           <w:trHeight w:val="350"/>
         </w:trPr>
         <w:tc>
           <w:tcPr>
-            <w:tcW w:w="4515" w:type="dxa"/>
+            <w:tcW w:w="4482" w:type="dxa"/>
           </w:tcPr>
           <w:p>
             <w:pPr>
@@ -13887,6 +13810,7 @@
                 <w:lang w:val="uk-UA"/>
               </w:rPr>
             </w:pPr>
+            <w:proofErr w:type="spellStart"/>
             <w:r>
               <w:rPr>
                 <w:rStyle w:val="mw-headline"/>
@@ -13896,6 +13820,7 @@
               </w:rPr>
               <w:t>Приорітет</w:t>
             </w:r>
+            <w:proofErr w:type="spellEnd"/>
             <w:r>
               <w:rPr>
                 <w:rStyle w:val="mw-headline"/>
@@ -13914,7 +13839,7 @@
         </w:tc>
         <w:tc>
           <w:tcPr>
-            <w:tcW w:w="5020" w:type="dxa"/>
+            <w:tcW w:w="4981" w:type="dxa"/>
           </w:tcPr>
           <w:p>
             <w:pPr>
@@ -13943,53 +13868,34 @@
             <w:r>
               <w:rPr>
                 <w:rStyle w:val="mw-headline"/>
-              </w:rPr>
-              <w:t xml:space="preserve">&lt; </w:t>
+                <w:lang w:val="en-US"/>
+              </w:rPr>
+              <w:t>5</w:t>
+            </w:r>
+            <w:r>
+              <w:rPr>
+                <w:rStyle w:val="mw-headline"/>
+                <w:lang w:val="en-US"/>
+              </w:rPr>
+              <w:t xml:space="preserve"> </w:t>
             </w:r>
             <w:r>
               <w:rPr>
                 <w:rStyle w:val="mw-headline"/>
                 <w:lang w:val="uk-UA"/>
               </w:rPr>
-              <w:t>_</w:t>
-            </w:r>
-            <w:r>
-              <w:rPr>
-                <w:rStyle w:val="mw-headline"/>
-                <w:u w:val="single"/>
-                <w:lang w:val="uk-UA"/>
-              </w:rPr>
-              <w:t>15</w:t>
-            </w:r>
-            <w:r>
-              <w:rPr>
-                <w:rStyle w:val="mw-headline"/>
-                <w:lang w:val="uk-UA"/>
-              </w:rPr>
-              <w:t>__ хв.</w:t>
-            </w:r>
-            <w:r>
-              <w:rPr>
-                <w:rStyle w:val="mw-headline"/>
-              </w:rPr>
-              <w:t>&gt;</w:t>
+              <w:t>хв.</w:t>
             </w:r>
           </w:p>
         </w:tc>
       </w:tr>
       <w:tr>
-        <w:tblPrEx>
-          <w:tblCellMar>
-            <w:top w:w="0" w:type="dxa"/>
-            <w:bottom w:w="0" w:type="dxa"/>
-          </w:tblCellMar>
-        </w:tblPrEx>
         <w:trPr>
           <w:trHeight w:val="350"/>
         </w:trPr>
         <w:tc>
           <w:tcPr>
-            <w:tcW w:w="4515" w:type="dxa"/>
+            <w:tcW w:w="4482" w:type="dxa"/>
           </w:tcPr>
           <w:p>
             <w:pPr>
@@ -14018,7 +13924,7 @@
         </w:tc>
         <w:tc>
           <w:tcPr>
-            <w:tcW w:w="5020" w:type="dxa"/>
+            <w:tcW w:w="4981" w:type="dxa"/>
           </w:tcPr>
           <w:p>
             <w:pPr>
@@ -14050,18 +13956,12 @@
         </w:tc>
       </w:tr>
       <w:tr>
-        <w:tblPrEx>
-          <w:tblCellMar>
-            <w:top w:w="0" w:type="dxa"/>
-            <w:bottom w:w="0" w:type="dxa"/>
-          </w:tblCellMar>
-        </w:tblPrEx>
         <w:trPr>
           <w:trHeight w:val="506"/>
         </w:trPr>
         <w:tc>
           <w:tcPr>
-            <w:tcW w:w="9535" w:type="dxa"/>
+            <w:tcW w:w="9463" w:type="dxa"/>
             <w:gridSpan w:val="2"/>
           </w:tcPr>
           <w:p>
@@ -14115,18 +14015,81 @@
         </w:tc>
       </w:tr>
       <w:tr>
-        <w:tblPrEx>
-          <w:tblCellMar>
-            <w:top w:w="0" w:type="dxa"/>
-            <w:bottom w:w="0" w:type="dxa"/>
-          </w:tblCellMar>
-        </w:tblPrEx>
         <w:trPr>
           <w:trHeight w:val="389"/>
         </w:trPr>
         <w:tc>
           <w:tcPr>
-            <w:tcW w:w="4515" w:type="dxa"/>
+            <w:tcW w:w="4482" w:type="dxa"/>
+          </w:tcPr>
+          <w:p>
+            <w:pPr>
+              <w:rPr>
+                <w:rStyle w:val="mw-headline"/>
+                <w:b/>
+                <w:bCs/>
+                <w:sz w:val="24"/>
+                <w:lang w:val="uk-UA"/>
+              </w:rPr>
+            </w:pPr>
+            <w:r>
+              <w:rPr>
+                <w:rStyle w:val="mw-headline"/>
+                <w:b/>
+                <w:bCs/>
+                <w:sz w:val="24"/>
+                <w:lang w:val="uk-UA"/>
+              </w:rPr>
+              <w:t>Дії</w:t>
+            </w:r>
+          </w:p>
+        </w:tc>
+        <w:tc>
+          <w:tcPr>
+            <w:tcW w:w="4981" w:type="dxa"/>
+          </w:tcPr>
+          <w:p>
+            <w:pPr>
+              <w:rPr>
+                <w:rStyle w:val="mw-headline"/>
+                <w:b/>
+                <w:bCs/>
+                <w:sz w:val="24"/>
+                <w:lang w:val="uk-UA"/>
+              </w:rPr>
+            </w:pPr>
+            <w:proofErr w:type="spellStart"/>
+            <w:r>
+              <w:rPr>
+                <w:rStyle w:val="mw-headline"/>
+                <w:b/>
+                <w:bCs/>
+                <w:sz w:val="24"/>
+                <w:lang w:val="uk-UA"/>
+              </w:rPr>
+              <w:t>Очикуємий</w:t>
+            </w:r>
+            <w:proofErr w:type="spellEnd"/>
+            <w:r>
+              <w:rPr>
+                <w:rStyle w:val="mw-headline"/>
+                <w:b/>
+                <w:bCs/>
+                <w:sz w:val="24"/>
+                <w:lang w:val="uk-UA"/>
+              </w:rPr>
+              <w:t xml:space="preserve"> результат</w:t>
+            </w:r>
+          </w:p>
+        </w:tc>
+      </w:tr>
+      <w:tr>
+        <w:trPr>
+          <w:trHeight w:val="428"/>
+        </w:trPr>
+        <w:tc>
+          <w:tcPr>
+            <w:tcW w:w="4482" w:type="dxa"/>
           </w:tcPr>
           <w:p>
             <w:pPr>
@@ -14142,49 +14105,155 @@
                 <w:sz w:val="24"/>
                 <w:lang w:val="uk-UA"/>
               </w:rPr>
-              <w:t>Дії</w:t>
-            </w:r>
-          </w:p>
-        </w:tc>
-        <w:tc>
-          <w:tcPr>
-            <w:tcW w:w="5020" w:type="dxa"/>
-          </w:tcPr>
-          <w:p>
-            <w:pPr>
+              <w:t xml:space="preserve">1. </w:t>
+            </w:r>
+            <w:r>
               <w:rPr>
                 <w:rStyle w:val="mw-headline"/>
                 <w:sz w:val="24"/>
                 <w:lang w:val="uk-UA"/>
               </w:rPr>
-            </w:pPr>
-            <w:r>
+              <w:t>Наведення курсора миші на кнопку.</w:t>
+            </w:r>
+          </w:p>
+        </w:tc>
+        <w:tc>
+          <w:tcPr>
+            <w:tcW w:w="4981" w:type="dxa"/>
+          </w:tcPr>
+          <w:p>
+            <w:pPr>
               <w:rPr>
                 <w:rStyle w:val="mw-headline"/>
                 <w:sz w:val="24"/>
                 <w:lang w:val="uk-UA"/>
               </w:rPr>
-              <w:t>Очикуємий результат</w:t>
+            </w:pPr>
+            <w:r>
+              <w:rPr>
+                <w:rStyle w:val="mw-headline"/>
+                <w:sz w:val="24"/>
+                <w:lang w:val="uk-UA"/>
+              </w:rPr>
+              <w:t xml:space="preserve">1. </w:t>
+            </w:r>
+            <w:r>
+              <w:rPr>
+                <w:rStyle w:val="mw-headline"/>
+                <w:sz w:val="24"/>
+                <w:lang w:val="uk-UA"/>
+              </w:rPr>
+              <w:t>Анімація наведення (кнопка змінює колір)</w:t>
+            </w:r>
+            <w:r>
+              <w:rPr>
+                <w:rStyle w:val="mw-headline"/>
+                <w:sz w:val="24"/>
+                <w:lang w:val="uk-UA"/>
+              </w:rPr>
+              <w:t>.</w:t>
             </w:r>
           </w:p>
         </w:tc>
       </w:tr>
       <w:tr>
-        <w:tblPrEx>
-          <w:tblCellMar>
-            <w:top w:w="0" w:type="dxa"/>
-            <w:bottom w:w="0" w:type="dxa"/>
-          </w:tblCellMar>
-        </w:tblPrEx>
         <w:trPr>
           <w:trHeight w:val="428"/>
         </w:trPr>
         <w:tc>
           <w:tcPr>
-            <w:tcW w:w="4515" w:type="dxa"/>
-          </w:tcPr>
-          <w:p>
-            <w:pPr>
+            <w:tcW w:w="4482" w:type="dxa"/>
+          </w:tcPr>
+          <w:p>
+            <w:pPr>
+              <w:rPr>
+                <w:rStyle w:val="mw-headline"/>
+                <w:sz w:val="24"/>
+                <w:lang w:val="uk-UA"/>
+              </w:rPr>
+            </w:pPr>
+            <w:r>
+              <w:rPr>
+                <w:rStyle w:val="mw-headline"/>
+                <w:sz w:val="24"/>
+              </w:rPr>
+              <w:t>2</w:t>
+            </w:r>
+            <w:r>
+              <w:rPr>
+                <w:rStyle w:val="mw-headline"/>
+                <w:sz w:val="24"/>
+                <w:lang w:val="uk-UA"/>
+              </w:rPr>
+              <w:t xml:space="preserve">. </w:t>
+            </w:r>
+            <w:r>
+              <w:rPr>
+                <w:rStyle w:val="mw-headline"/>
+                <w:sz w:val="24"/>
+                <w:lang w:val="uk-UA"/>
+              </w:rPr>
+              <w:t>Натискання курсора миші на кнопку.</w:t>
+            </w:r>
+          </w:p>
+        </w:tc>
+        <w:tc>
+          <w:tcPr>
+            <w:tcW w:w="4981" w:type="dxa"/>
+          </w:tcPr>
+          <w:p>
+            <w:pPr>
+              <w:rPr>
+                <w:rStyle w:val="mw-headline"/>
+                <w:sz w:val="24"/>
+                <w:lang w:val="uk-UA"/>
+              </w:rPr>
+            </w:pPr>
+            <w:r>
+              <w:rPr>
+                <w:rStyle w:val="mw-headline"/>
+                <w:sz w:val="24"/>
+              </w:rPr>
+              <w:t>2</w:t>
+            </w:r>
+            <w:r>
+              <w:rPr>
+                <w:rStyle w:val="mw-headline"/>
+                <w:sz w:val="24"/>
+                <w:lang w:val="uk-UA"/>
+              </w:rPr>
+              <w:t xml:space="preserve">. </w:t>
+            </w:r>
+            <w:r>
+              <w:rPr>
+                <w:rStyle w:val="mw-headline"/>
+                <w:sz w:val="24"/>
+                <w:lang w:val="uk-UA"/>
+              </w:rPr>
+              <w:t>Перехід на сторінку, за яку відповідає кнопка.</w:t>
+            </w:r>
+          </w:p>
+        </w:tc>
+      </w:tr>
+      <w:tr>
+        <w:trPr>
+          <w:trHeight w:val="285"/>
+        </w:trPr>
+        <w:tc>
+          <w:tcPr>
+            <w:tcW w:w="9463" w:type="dxa"/>
+            <w:gridSpan w:val="2"/>
+          </w:tcPr>
+          <w:p>
+            <w:pPr>
+              <w:rPr>
+                <w:rStyle w:val="mw-headline"/>
+                <w:sz w:val="24"/>
+                <w:lang w:val="uk-UA"/>
+              </w:rPr>
+            </w:pPr>
+            <w:proofErr w:type="spellStart"/>
+            <w:r>
               <w:rPr>
                 <w:rStyle w:val="mw-headline"/>
                 <w:b/>
@@ -14192,8 +14261,394 @@
                 <w:sz w:val="24"/>
                 <w:lang w:val="uk-UA"/>
               </w:rPr>
-            </w:pPr>
-            <w:r>
+              <w:t>Післяумови</w:t>
+            </w:r>
+            <w:proofErr w:type="spellEnd"/>
+            <w:r>
+              <w:rPr>
+                <w:rStyle w:val="mw-headline"/>
+                <w:sz w:val="24"/>
+                <w:lang w:val="uk-UA"/>
+              </w:rPr>
+              <w:t>:</w:t>
+            </w:r>
+            <w:r>
+              <w:rPr>
+                <w:rStyle w:val="mw-headline"/>
+                <w:sz w:val="24"/>
+                <w:lang w:val="uk-UA"/>
+              </w:rPr>
+              <w:t xml:space="preserve"> перейти на головну сторінку за допомогою активної кнопки, що доступна на усіх сторінках магазину.</w:t>
+            </w:r>
+          </w:p>
+        </w:tc>
+      </w:tr>
+    </w:tbl>
+    <w:p/>
+    <w:tbl>
+      <w:tblPr>
+        <w:tblW w:w="0" w:type="auto"/>
+        <w:tblInd w:w="108" w:type="dxa"/>
+        <w:tblBorders>
+          <w:top w:val="single" w:sz="4" w:space="0" w:color="auto"/>
+          <w:left w:val="single" w:sz="4" w:space="0" w:color="auto"/>
+          <w:bottom w:val="single" w:sz="4" w:space="0" w:color="auto"/>
+          <w:right w:val="single" w:sz="4" w:space="0" w:color="auto"/>
+          <w:insideH w:val="single" w:sz="4" w:space="0" w:color="auto"/>
+          <w:insideV w:val="single" w:sz="4" w:space="0" w:color="auto"/>
+        </w:tblBorders>
+        <w:tblLook w:val="0000" w:firstRow="0" w:lastRow="0" w:firstColumn="0" w:lastColumn="0" w:noHBand="0" w:noVBand="0"/>
+      </w:tblPr>
+      <w:tblGrid>
+        <w:gridCol w:w="4480"/>
+        <w:gridCol w:w="4983"/>
+      </w:tblGrid>
+      <w:tr>
+        <w:trPr>
+          <w:trHeight w:val="377"/>
+        </w:trPr>
+        <w:tc>
+          <w:tcPr>
+            <w:tcW w:w="9463" w:type="dxa"/>
+            <w:gridSpan w:val="2"/>
+          </w:tcPr>
+          <w:p>
+            <w:pPr>
+              <w:spacing w:before="120" w:line="360" w:lineRule="auto"/>
+              <w:rPr>
+                <w:rStyle w:val="mw-headline"/>
+                <w:lang w:val="en-US"/>
+              </w:rPr>
+            </w:pPr>
+            <w:r>
+              <w:rPr>
+                <w:rStyle w:val="mw-headline"/>
+                <w:b/>
+                <w:bCs/>
+                <w:lang w:val="uk-UA"/>
+              </w:rPr>
+              <w:t>№</w:t>
+            </w:r>
+            <w:r>
+              <w:rPr>
+                <w:rStyle w:val="mw-headline"/>
+                <w:b/>
+                <w:bCs/>
+                <w:lang w:val="en-US"/>
+              </w:rPr>
+              <w:t xml:space="preserve"> 2</w:t>
+            </w:r>
+            <w:r>
+              <w:rPr>
+                <w:rStyle w:val="mw-headline"/>
+                <w:lang w:val="uk-UA"/>
+              </w:rPr>
+              <w:t xml:space="preserve"> : </w:t>
+            </w:r>
+            <w:r>
+              <w:rPr>
+                <w:rStyle w:val="mw-headline"/>
+                <w:lang w:val="en-US"/>
+              </w:rPr>
+              <w:t xml:space="preserve">Frontend security </w:t>
+            </w:r>
+            <w:r>
+              <w:rPr>
+                <w:rStyle w:val="mw-headline"/>
+                <w:lang w:val="en-US"/>
+              </w:rPr>
+              <w:t>test</w:t>
+            </w:r>
+          </w:p>
+        </w:tc>
+      </w:tr>
+      <w:tr>
+        <w:trPr>
+          <w:trHeight w:val="377"/>
+        </w:trPr>
+        <w:tc>
+          <w:tcPr>
+            <w:tcW w:w="9463" w:type="dxa"/>
+            <w:gridSpan w:val="2"/>
+          </w:tcPr>
+          <w:p>
+            <w:pPr>
+              <w:spacing w:before="120" w:line="360" w:lineRule="auto"/>
+              <w:rPr>
+                <w:rStyle w:val="mw-headline"/>
+                <w:b/>
+                <w:bCs/>
+                <w:lang w:val="uk-UA"/>
+              </w:rPr>
+            </w:pPr>
+            <w:r>
+              <w:rPr>
+                <w:rStyle w:val="mw-headline"/>
+                <w:b/>
+                <w:bCs/>
+                <w:lang w:val="uk-UA"/>
+              </w:rPr>
+              <w:t xml:space="preserve">Мета: </w:t>
+            </w:r>
+            <w:r>
+              <w:rPr>
+                <w:rStyle w:val="mw-headline"/>
+                <w:lang w:val="uk-UA"/>
+              </w:rPr>
+              <w:t xml:space="preserve">Перевірити, чи </w:t>
+            </w:r>
+            <w:r>
+              <w:rPr>
+                <w:rStyle w:val="mw-headline"/>
+                <w:lang w:val="uk-UA"/>
+              </w:rPr>
+              <w:t xml:space="preserve">можна при зміні параметрів розмірів іконок за допомогою інструментів розробника </w:t>
+            </w:r>
+            <w:r>
+              <w:rPr>
+                <w:rStyle w:val="mw-headline"/>
+                <w:lang w:val="uk-UA"/>
+              </w:rPr>
+              <w:t xml:space="preserve">в </w:t>
+            </w:r>
+            <w:r>
+              <w:rPr>
+                <w:rStyle w:val="mw-headline"/>
+                <w:lang w:val="uk-UA"/>
+              </w:rPr>
+              <w:t>браузер</w:t>
+            </w:r>
+            <w:r>
+              <w:rPr>
+                <w:rStyle w:val="mw-headline"/>
+                <w:lang w:val="uk-UA"/>
+              </w:rPr>
+              <w:t>і</w:t>
+            </w:r>
+            <w:r>
+              <w:rPr>
+                <w:rStyle w:val="mw-headline"/>
+                <w:lang w:val="uk-UA"/>
+              </w:rPr>
+              <w:t xml:space="preserve"> </w:t>
+            </w:r>
+            <w:r>
+              <w:rPr>
+                <w:rStyle w:val="mw-headline"/>
+                <w:lang w:val="uk-UA"/>
+              </w:rPr>
+              <w:t>зробити відображення сайту некоректним</w:t>
+            </w:r>
+            <w:r>
+              <w:rPr>
+                <w:rStyle w:val="mw-headline"/>
+                <w:lang w:val="uk-UA"/>
+              </w:rPr>
+              <w:t>.</w:t>
+            </w:r>
+          </w:p>
+        </w:tc>
+      </w:tr>
+      <w:tr>
+        <w:trPr>
+          <w:trHeight w:val="350"/>
+        </w:trPr>
+        <w:tc>
+          <w:tcPr>
+            <w:tcW w:w="9463" w:type="dxa"/>
+            <w:gridSpan w:val="2"/>
+          </w:tcPr>
+          <w:p>
+            <w:pPr>
+              <w:spacing w:before="120" w:line="360" w:lineRule="auto"/>
+              <w:rPr>
+                <w:rStyle w:val="mw-headline"/>
+                <w:lang w:val="en-US"/>
+              </w:rPr>
+            </w:pPr>
+            <w:r>
+              <w:rPr>
+                <w:rStyle w:val="mw-headline"/>
+                <w:b/>
+                <w:bCs/>
+              </w:rPr>
+              <w:t>Тип</w:t>
+            </w:r>
+            <w:r>
+              <w:rPr>
+                <w:rStyle w:val="mw-headline"/>
+                <w:lang w:val="en-US"/>
+              </w:rPr>
+              <w:t>: GUI</w:t>
+            </w:r>
+          </w:p>
+        </w:tc>
+      </w:tr>
+      <w:tr>
+        <w:trPr>
+          <w:trHeight w:val="350"/>
+        </w:trPr>
+        <w:tc>
+          <w:tcPr>
+            <w:tcW w:w="4480" w:type="dxa"/>
+          </w:tcPr>
+          <w:p>
+            <w:pPr>
+              <w:spacing w:before="120" w:line="360" w:lineRule="auto"/>
+              <w:rPr>
+                <w:rStyle w:val="mw-headline"/>
+                <w:lang w:val="en-US"/>
+              </w:rPr>
+            </w:pPr>
+            <w:proofErr w:type="spellStart"/>
+            <w:r>
+              <w:rPr>
+                <w:rStyle w:val="mw-headline"/>
+                <w:b/>
+                <w:bCs/>
+                <w:lang w:val="uk-UA"/>
+              </w:rPr>
+              <w:t>Приорітет</w:t>
+            </w:r>
+            <w:proofErr w:type="spellEnd"/>
+            <w:r>
+              <w:rPr>
+                <w:rStyle w:val="mw-headline"/>
+                <w:lang w:val="uk-UA"/>
+              </w:rPr>
+              <w:t xml:space="preserve">: </w:t>
+            </w:r>
+            <w:r>
+              <w:rPr>
+                <w:rStyle w:val="mw-headline"/>
+                <w:lang w:val="en-US"/>
+              </w:rPr>
+              <w:t>High</w:t>
+            </w:r>
+          </w:p>
+        </w:tc>
+        <w:tc>
+          <w:tcPr>
+            <w:tcW w:w="4983" w:type="dxa"/>
+          </w:tcPr>
+          <w:p>
+            <w:pPr>
+              <w:spacing w:before="120" w:line="360" w:lineRule="auto"/>
+              <w:rPr>
+                <w:rStyle w:val="mw-headline"/>
+                <w:lang w:val="uk-UA"/>
+              </w:rPr>
+            </w:pPr>
+            <w:r>
+              <w:rPr>
+                <w:rStyle w:val="mw-headline"/>
+                <w:b/>
+                <w:bCs/>
+                <w:lang w:val="uk-UA"/>
+              </w:rPr>
+              <w:t>Час на виконання</w:t>
+            </w:r>
+            <w:r>
+              <w:rPr>
+                <w:rStyle w:val="mw-headline"/>
+                <w:lang w:val="uk-UA"/>
+              </w:rPr>
+              <w:t>:</w:t>
+            </w:r>
+            <w:r>
+              <w:rPr>
+                <w:rStyle w:val="mw-headline"/>
+                <w:lang w:val="en-US"/>
+              </w:rPr>
+              <w:t xml:space="preserve"> 10 </w:t>
+            </w:r>
+            <w:r>
+              <w:rPr>
+                <w:rStyle w:val="mw-headline"/>
+                <w:lang w:val="uk-UA"/>
+              </w:rPr>
+              <w:t>хв.</w:t>
+            </w:r>
+          </w:p>
+        </w:tc>
+      </w:tr>
+      <w:tr>
+        <w:trPr>
+          <w:trHeight w:val="350"/>
+        </w:trPr>
+        <w:tc>
+          <w:tcPr>
+            <w:tcW w:w="4480" w:type="dxa"/>
+          </w:tcPr>
+          <w:p>
+            <w:pPr>
+              <w:spacing w:before="120" w:line="360" w:lineRule="auto"/>
+              <w:rPr>
+                <w:rStyle w:val="mw-headline"/>
+                <w:b/>
+                <w:bCs/>
+              </w:rPr>
+            </w:pPr>
+            <w:r>
+              <w:rPr>
+                <w:rStyle w:val="mw-headline"/>
+                <w:b/>
+                <w:bCs/>
+              </w:rPr>
+              <w:t xml:space="preserve">Дата:  </w:t>
+            </w:r>
+            <w:r>
+              <w:rPr>
+                <w:lang w:val="en-US"/>
+              </w:rPr>
+              <w:t>25.03.2020</w:t>
+            </w:r>
+          </w:p>
+        </w:tc>
+        <w:tc>
+          <w:tcPr>
+            <w:tcW w:w="4983" w:type="dxa"/>
+          </w:tcPr>
+          <w:p>
+            <w:pPr>
+              <w:spacing w:before="120" w:line="360" w:lineRule="auto"/>
+              <w:rPr>
+                <w:rStyle w:val="mw-headline"/>
+                <w:b/>
+                <w:bCs/>
+                <w:lang w:val="en-US"/>
+              </w:rPr>
+            </w:pPr>
+            <w:r>
+              <w:rPr>
+                <w:rStyle w:val="mw-headline"/>
+                <w:b/>
+                <w:bCs/>
+                <w:lang w:val="uk-UA"/>
+              </w:rPr>
+              <w:t xml:space="preserve">Власник:  </w:t>
+            </w:r>
+            <w:r>
+              <w:rPr>
+                <w:rStyle w:val="mw-headline"/>
+                <w:lang w:val="en-US"/>
+              </w:rPr>
+              <w:t>Ivan</w:t>
+            </w:r>
+          </w:p>
+        </w:tc>
+      </w:tr>
+      <w:tr>
+        <w:trPr>
+          <w:trHeight w:val="506"/>
+        </w:trPr>
+        <w:tc>
+          <w:tcPr>
+            <w:tcW w:w="9463" w:type="dxa"/>
+            <w:gridSpan w:val="2"/>
+          </w:tcPr>
+          <w:p>
+            <w:pPr>
               <w:rPr>
                 <w:rStyle w:val="mw-headline"/>
                 <w:b/>
@@ -14201,7 +14656,14 @@
                 <w:sz w:val="24"/>
                 <w:lang w:val="uk-UA"/>
               </w:rPr>
-              <w:t xml:space="preserve">1. </w:t>
+            </w:pPr>
+            <w:r>
+              <w:rPr>
+                <w:rStyle w:val="mw-headline"/>
+                <w:sz w:val="24"/>
+                <w:lang w:val="uk-UA"/>
+              </w:rPr>
+              <w:t>Передумови</w:t>
             </w:r>
             <w:r>
               <w:rPr>
@@ -14211,13 +14673,106 @@
                 <w:sz w:val="24"/>
                 <w:lang w:val="uk-UA"/>
               </w:rPr>
-              <w:t>Наведення курсора миші на кнопку.</w:t>
-            </w:r>
-          </w:p>
-        </w:tc>
-        <w:tc>
-          <w:tcPr>
-            <w:tcW w:w="5020" w:type="dxa"/>
+              <w:t xml:space="preserve">:  1. </w:t>
+            </w:r>
+            <w:r>
+              <w:rPr>
+                <w:rStyle w:val="mw-headline"/>
+                <w:b/>
+                <w:bCs/>
+                <w:sz w:val="24"/>
+              </w:rPr>
+              <w:t xml:space="preserve"> </w:t>
+            </w:r>
+            <w:r>
+              <w:rPr>
+                <w:rStyle w:val="mw-headline"/>
+                <w:b/>
+                <w:bCs/>
+                <w:sz w:val="24"/>
+                <w:lang w:val="uk-UA"/>
+              </w:rPr>
+              <w:t>Відкрити головну сторінку магазину.</w:t>
+            </w:r>
+          </w:p>
+        </w:tc>
+      </w:tr>
+      <w:tr>
+        <w:trPr>
+          <w:trHeight w:val="389"/>
+        </w:trPr>
+        <w:tc>
+          <w:tcPr>
+            <w:tcW w:w="4480" w:type="dxa"/>
+          </w:tcPr>
+          <w:p>
+            <w:pPr>
+              <w:rPr>
+                <w:rStyle w:val="mw-headline"/>
+                <w:b/>
+                <w:bCs/>
+                <w:sz w:val="24"/>
+                <w:lang w:val="uk-UA"/>
+              </w:rPr>
+            </w:pPr>
+            <w:r>
+              <w:rPr>
+                <w:rStyle w:val="mw-headline"/>
+                <w:b/>
+                <w:bCs/>
+                <w:sz w:val="24"/>
+                <w:lang w:val="uk-UA"/>
+              </w:rPr>
+              <w:t>Дії</w:t>
+            </w:r>
+          </w:p>
+        </w:tc>
+        <w:tc>
+          <w:tcPr>
+            <w:tcW w:w="4983" w:type="dxa"/>
+          </w:tcPr>
+          <w:p>
+            <w:pPr>
+              <w:rPr>
+                <w:rStyle w:val="mw-headline"/>
+                <w:b/>
+                <w:bCs/>
+                <w:sz w:val="24"/>
+                <w:lang w:val="uk-UA"/>
+              </w:rPr>
+            </w:pPr>
+            <w:proofErr w:type="spellStart"/>
+            <w:r>
+              <w:rPr>
+                <w:rStyle w:val="mw-headline"/>
+                <w:b/>
+                <w:bCs/>
+                <w:sz w:val="24"/>
+                <w:lang w:val="uk-UA"/>
+              </w:rPr>
+              <w:t>Очикуємий</w:t>
+            </w:r>
+            <w:proofErr w:type="spellEnd"/>
+            <w:r>
+              <w:rPr>
+                <w:rStyle w:val="mw-headline"/>
+                <w:b/>
+                <w:bCs/>
+                <w:sz w:val="24"/>
+                <w:lang w:val="uk-UA"/>
+              </w:rPr>
+              <w:t xml:space="preserve"> результат</w:t>
+            </w:r>
+          </w:p>
+        </w:tc>
+      </w:tr>
+      <w:tr>
+        <w:trPr>
+          <w:trHeight w:val="428"/>
+        </w:trPr>
+        <w:tc>
+          <w:tcPr>
+            <w:tcW w:w="4480" w:type="dxa"/>
           </w:tcPr>
           <w:p>
             <w:pPr>
@@ -14230,219 +14785,184 @@
             <w:r>
               <w:rPr>
                 <w:rStyle w:val="mw-headline"/>
+                <w:sz w:val="24"/>
+                <w:lang w:val="uk-UA"/>
+              </w:rPr>
+              <w:t xml:space="preserve">1. </w:t>
+            </w:r>
+            <w:r>
+              <w:rPr>
+                <w:rStyle w:val="mw-headline"/>
+                <w:sz w:val="24"/>
+                <w:lang w:val="uk-UA"/>
+              </w:rPr>
+              <w:t>Відкрити інструменти розробника</w:t>
+            </w:r>
+          </w:p>
+        </w:tc>
+        <w:tc>
+          <w:tcPr>
+            <w:tcW w:w="4983" w:type="dxa"/>
+          </w:tcPr>
+          <w:p>
+            <w:pPr>
+              <w:rPr>
+                <w:rStyle w:val="mw-headline"/>
+                <w:sz w:val="24"/>
+                <w:lang w:val="uk-UA"/>
+              </w:rPr>
+            </w:pPr>
+            <w:r>
+              <w:rPr>
+                <w:rStyle w:val="mw-headline"/>
+                <w:sz w:val="24"/>
+                <w:lang w:val="uk-UA"/>
+              </w:rPr>
+              <w:t xml:space="preserve">1. </w:t>
+            </w:r>
+            <w:r>
+              <w:rPr>
+                <w:rStyle w:val="mw-headline"/>
+                <w:sz w:val="24"/>
+                <w:lang w:val="uk-UA"/>
+              </w:rPr>
+              <w:t>Доступний скомпільований код сайту для сторінки.</w:t>
+            </w:r>
+          </w:p>
+        </w:tc>
+      </w:tr>
+      <w:tr>
+        <w:trPr>
+          <w:trHeight w:val="428"/>
+        </w:trPr>
+        <w:tc>
+          <w:tcPr>
+            <w:tcW w:w="4480" w:type="dxa"/>
+          </w:tcPr>
+          <w:p>
+            <w:pPr>
+              <w:rPr>
+                <w:rStyle w:val="mw-headline"/>
+                <w:sz w:val="24"/>
+                <w:lang w:val="uk-UA"/>
+              </w:rPr>
+            </w:pPr>
+            <w:r>
+              <w:rPr>
+                <w:rStyle w:val="mw-headline"/>
+                <w:sz w:val="24"/>
+              </w:rPr>
+              <w:t>2</w:t>
+            </w:r>
+            <w:r>
+              <w:rPr>
+                <w:rStyle w:val="mw-headline"/>
+                <w:sz w:val="24"/>
+                <w:lang w:val="uk-UA"/>
+              </w:rPr>
+              <w:t xml:space="preserve">. </w:t>
+            </w:r>
+            <w:r>
+              <w:rPr>
+                <w:rStyle w:val="mw-headline"/>
+                <w:sz w:val="24"/>
+                <w:lang w:val="uk-UA"/>
+              </w:rPr>
+              <w:t>Зміна параметрів розміру іконки «Мій кабінет»</w:t>
+            </w:r>
+          </w:p>
+        </w:tc>
+        <w:tc>
+          <w:tcPr>
+            <w:tcW w:w="4983" w:type="dxa"/>
+          </w:tcPr>
+          <w:p>
+            <w:pPr>
+              <w:rPr>
+                <w:rStyle w:val="mw-headline"/>
+                <w:sz w:val="24"/>
+                <w:lang w:val="uk-UA"/>
+              </w:rPr>
+            </w:pPr>
+            <w:r>
+              <w:rPr>
+                <w:rStyle w:val="mw-headline"/>
+                <w:sz w:val="24"/>
+                <w:lang w:val="uk-UA"/>
+              </w:rPr>
+              <w:t>2</w:t>
+            </w:r>
+            <w:r>
+              <w:rPr>
+                <w:rStyle w:val="mw-headline"/>
+                <w:sz w:val="24"/>
+                <w:lang w:val="uk-UA"/>
+              </w:rPr>
+              <w:t xml:space="preserve">. </w:t>
+            </w:r>
+            <w:r>
+              <w:rPr>
+                <w:rStyle w:val="mw-headline"/>
+                <w:sz w:val="24"/>
+                <w:lang w:val="uk-UA"/>
+              </w:rPr>
+              <w:t>Зміна розмірів іконки, адаптування відображення сайту під зміни.</w:t>
+            </w:r>
+          </w:p>
+        </w:tc>
+      </w:tr>
+      <w:tr>
+        <w:trPr>
+          <w:trHeight w:val="285"/>
+        </w:trPr>
+        <w:tc>
+          <w:tcPr>
+            <w:tcW w:w="9463" w:type="dxa"/>
+            <w:gridSpan w:val="2"/>
+          </w:tcPr>
+          <w:p>
+            <w:pPr>
+              <w:rPr>
+                <w:rStyle w:val="mw-headline"/>
+                <w:sz w:val="24"/>
+                <w:lang w:val="uk-UA"/>
+              </w:rPr>
+            </w:pPr>
+            <w:proofErr w:type="spellStart"/>
+            <w:r>
+              <w:rPr>
+                <w:rStyle w:val="mw-headline"/>
                 <w:b/>
                 <w:bCs/>
                 <w:sz w:val="24"/>
                 <w:lang w:val="uk-UA"/>
               </w:rPr>
-              <w:t xml:space="preserve">1. </w:t>
-            </w:r>
-            <w:r>
-              <w:rPr>
-                <w:rStyle w:val="mw-headline"/>
-                <w:b/>
-                <w:bCs/>
-                <w:sz w:val="24"/>
-                <w:lang w:val="uk-UA"/>
-              </w:rPr>
-              <w:t>Анімація наведення (кнопка змінює колір)</w:t>
-            </w:r>
-            <w:r>
-              <w:rPr>
-                <w:rStyle w:val="mw-headline"/>
-                <w:b/>
-                <w:bCs/>
-                <w:sz w:val="24"/>
-                <w:lang w:val="uk-UA"/>
-              </w:rPr>
-              <w:t>.</w:t>
-            </w:r>
-          </w:p>
-        </w:tc>
-      </w:tr>
-      <w:tr>
-        <w:tblPrEx>
-          <w:tblCellMar>
-            <w:top w:w="0" w:type="dxa"/>
-            <w:bottom w:w="0" w:type="dxa"/>
-          </w:tblCellMar>
-        </w:tblPrEx>
-        <w:trPr>
-          <w:trHeight w:val="428"/>
-        </w:trPr>
-        <w:tc>
-          <w:tcPr>
-            <w:tcW w:w="4515" w:type="dxa"/>
-          </w:tcPr>
-          <w:p>
-            <w:pPr>
+              <w:t>Післяумови</w:t>
+            </w:r>
+            <w:proofErr w:type="spellEnd"/>
+            <w:r>
               <w:rPr>
                 <w:rStyle w:val="mw-headline"/>
                 <w:sz w:val="24"/>
                 <w:lang w:val="uk-UA"/>
               </w:rPr>
-            </w:pPr>
-            <w:r>
-              <w:rPr>
-                <w:rStyle w:val="mw-headline"/>
-                <w:b/>
-                <w:bCs/>
-                <w:sz w:val="24"/>
-              </w:rPr>
-              <w:t>2</w:t>
-            </w:r>
-            <w:r>
-              <w:rPr>
-                <w:rStyle w:val="mw-headline"/>
-                <w:b/>
-                <w:bCs/>
-                <w:sz w:val="24"/>
-                <w:lang w:val="uk-UA"/>
-              </w:rPr>
-              <w:t xml:space="preserve">. </w:t>
-            </w:r>
-            <w:r>
-              <w:rPr>
-                <w:rStyle w:val="mw-headline"/>
-                <w:b/>
-                <w:bCs/>
-                <w:sz w:val="24"/>
-                <w:lang w:val="uk-UA"/>
-              </w:rPr>
-              <w:t>Натискання курсора миші на кнопку.</w:t>
-            </w:r>
-          </w:p>
-        </w:tc>
-        <w:tc>
-          <w:tcPr>
-            <w:tcW w:w="5020" w:type="dxa"/>
-          </w:tcPr>
-          <w:p>
-            <w:pPr>
+              <w:t>: перейти на головну сторінку за допомогою активної кнопки, що доступна на усіх сторінках магазину</w:t>
+            </w:r>
+            <w:r>
               <w:rPr>
                 <w:rStyle w:val="mw-headline"/>
                 <w:sz w:val="24"/>
                 <w:lang w:val="uk-UA"/>
               </w:rPr>
-            </w:pPr>
-            <w:r>
-              <w:rPr>
-                <w:rStyle w:val="mw-headline"/>
-                <w:b/>
-                <w:bCs/>
-                <w:sz w:val="24"/>
-              </w:rPr>
-              <w:t>2</w:t>
-            </w:r>
-            <w:r>
-              <w:rPr>
-                <w:rStyle w:val="mw-headline"/>
-                <w:b/>
-                <w:bCs/>
-                <w:sz w:val="24"/>
-                <w:lang w:val="uk-UA"/>
-              </w:rPr>
-              <w:t xml:space="preserve">. </w:t>
-            </w:r>
-            <w:r>
-              <w:rPr>
-                <w:rStyle w:val="mw-headline"/>
-                <w:b/>
-                <w:bCs/>
-                <w:sz w:val="24"/>
-                <w:lang w:val="uk-UA"/>
-              </w:rPr>
-              <w:t>Перехід на сторінку, за яку відповідає кнопка.</w:t>
-            </w:r>
-          </w:p>
-        </w:tc>
-      </w:tr>
-      <w:tr>
-        <w:tblPrEx>
-          <w:tblCellMar>
-            <w:top w:w="0" w:type="dxa"/>
-            <w:bottom w:w="0" w:type="dxa"/>
-          </w:tblCellMar>
-        </w:tblPrEx>
-        <w:trPr>
-          <w:trHeight w:val="428"/>
-        </w:trPr>
-        <w:tc>
-          <w:tcPr>
-            <w:tcW w:w="4515" w:type="dxa"/>
-          </w:tcPr>
-          <w:p>
-            <w:pPr>
+              <w:t xml:space="preserve"> або оновити поточну сторінку</w:t>
+            </w:r>
+            <w:r>
               <w:rPr>
                 <w:rStyle w:val="mw-headline"/>
                 <w:sz w:val="24"/>
                 <w:lang w:val="uk-UA"/>
               </w:rPr>
-            </w:pPr>
-          </w:p>
-        </w:tc>
-        <w:tc>
-          <w:tcPr>
-            <w:tcW w:w="5020" w:type="dxa"/>
-          </w:tcPr>
-          <w:p>
-            <w:pPr>
-              <w:rPr>
-                <w:rStyle w:val="mw-headline"/>
-                <w:sz w:val="24"/>
-                <w:lang w:val="uk-UA"/>
-              </w:rPr>
-            </w:pPr>
-          </w:p>
-        </w:tc>
-      </w:tr>
-      <w:tr>
-        <w:tblPrEx>
-          <w:tblCellMar>
-            <w:top w:w="0" w:type="dxa"/>
-            <w:bottom w:w="0" w:type="dxa"/>
-          </w:tblCellMar>
-        </w:tblPrEx>
-        <w:trPr>
-          <w:trHeight w:val="285"/>
-        </w:trPr>
-        <w:tc>
-          <w:tcPr>
-            <w:tcW w:w="9535" w:type="dxa"/>
-            <w:gridSpan w:val="2"/>
-          </w:tcPr>
-          <w:p>
-            <w:pPr>
-              <w:rPr>
-                <w:rStyle w:val="mw-headline"/>
-                <w:sz w:val="24"/>
-                <w:lang w:val="uk-UA"/>
-              </w:rPr>
-            </w:pPr>
-            <w:r>
-              <w:rPr>
-                <w:rStyle w:val="mw-headline"/>
-                <w:sz w:val="24"/>
-                <w:lang w:val="uk-UA"/>
-              </w:rPr>
-              <w:t>Післяумови:</w:t>
-            </w:r>
-            <w:r>
-              <w:rPr>
-                <w:rStyle w:val="mw-headline"/>
-                <w:sz w:val="24"/>
-                <w:lang w:val="uk-UA"/>
-              </w:rPr>
-              <w:t xml:space="preserve"> перейти на головну сторінку за допомогою активної кнопки, що доступна на </w:t>
-            </w:r>
-            <w:r>
-              <w:rPr>
-                <w:rStyle w:val="mw-headline"/>
-                <w:sz w:val="24"/>
-                <w:lang w:val="uk-UA"/>
-              </w:rPr>
-              <w:lastRenderedPageBreak/>
-              <w:t>усіх сторінках магазину.</w:t>
+              <w:t>.</w:t>
             </w:r>
           </w:p>
         </w:tc>
@@ -16979,6 +17499,17 @@
     <w:basedOn w:val="DefaultParagraphFont"/>
     <w:rsid w:val="0064355F"/>
   </w:style>
+  <w:style w:type="paragraph" w:styleId="ListParagraph">
+    <w:name w:val="List Paragraph"/>
+    <w:basedOn w:val="Normal"/>
+    <w:uiPriority w:val="34"/>
+    <w:qFormat/>
+    <w:rsid w:val="00A07FFC"/>
+    <w:pPr>
+      <w:ind w:left="720"/>
+      <w:contextualSpacing/>
+    </w:pPr>
+  </w:style>
 </w:styles>
 </file>
 

</xml_diff>